<commit_message>
atualizacao dos docs de qualidade
</commit_message>
<xml_diff>
--- a/Processos/Definicao/GQA-Processo.v1.0.1.docx
+++ b/Processos/Definicao/GQA-Processo.v1.0.1.docx
@@ -4,6 +4,7 @@
   <w:body>
     <w:p>
       <w:pPr>
+        <w:ind w:firstLine="360"/>
         <w:jc w:val="center"/>
         <w:rPr>
           <w:rFonts w:ascii="Arial" w:hAnsi="Arial" w:cs="Arial"/>
@@ -235,19 +236,11 @@
           <w:rFonts w:ascii="Arial" w:hAnsi="Arial" w:cs="Arial"/>
         </w:rPr>
       </w:pPr>
-      <w:proofErr w:type="gramStart"/>
       <w:r>
         <w:rPr>
           <w:rFonts w:ascii="Arial" w:hAnsi="Arial" w:cs="Arial"/>
         </w:rPr>
-        <w:t>&lt;Definir</w:t>
-      </w:r>
-      <w:proofErr w:type="gramEnd"/>
-      <w:r>
-        <w:rPr>
-          <w:rFonts w:ascii="Arial" w:hAnsi="Arial" w:cs="Arial"/>
-        </w:rPr>
-        <w:t xml:space="preserve"> duas</w:t>
+        <w:t>&lt;Definir duas</w:t>
       </w:r>
       <w:r>
         <w:rPr>
@@ -259,14 +252,7 @@
         <w:rPr>
           <w:rFonts w:ascii="Arial" w:hAnsi="Arial" w:cs="Arial"/>
         </w:rPr>
-        <w:t xml:space="preserve">odos os envolvidos no </w:t>
-      </w:r>
-      <w:proofErr w:type="gramStart"/>
-      <w:r>
-        <w:rPr>
-          <w:rFonts w:ascii="Arial" w:hAnsi="Arial" w:cs="Arial"/>
-        </w:rPr>
-        <w:t>processo.</w:t>
+        <w:t>odos os envolvidos no processo.</w:t>
       </w:r>
       <w:r>
         <w:rPr>
@@ -274,7 +260,6 @@
         </w:rPr>
         <w:t>&gt;</w:t>
       </w:r>
-      <w:proofErr w:type="gramEnd"/>
     </w:p>
     <w:p>
       <w:pPr>
@@ -312,21 +297,7 @@
         <w:rPr>
           <w:rFonts w:ascii="Arial" w:hAnsi="Arial" w:cs="Arial"/>
         </w:rPr>
-        <w:t xml:space="preserve">Toda nova versão de software desenvolvido deverá ter uma </w:t>
-      </w:r>
-      <w:proofErr w:type="spellStart"/>
-      <w:r>
-        <w:rPr>
-          <w:rFonts w:ascii="Arial" w:hAnsi="Arial" w:cs="Arial"/>
-        </w:rPr>
-        <w:t>baseline</w:t>
-      </w:r>
-      <w:proofErr w:type="spellEnd"/>
-      <w:r>
-        <w:rPr>
-          <w:rFonts w:ascii="Arial" w:hAnsi="Arial" w:cs="Arial"/>
-        </w:rPr>
-        <w:t xml:space="preserve"> de produto completa o suficiente para colocar a mesma em produção;</w:t>
+        <w:t>Toda nova versão de software desenvolvido deverá ter uma baseline de produto completa o suficiente para colocar a mesma em produção;</w:t>
       </w:r>
     </w:p>
     <w:p>
@@ -348,21 +319,7 @@
         <w:rPr>
           <w:rFonts w:ascii="Arial" w:hAnsi="Arial" w:cs="Arial"/>
         </w:rPr>
-        <w:t xml:space="preserve">Toda </w:t>
-      </w:r>
-      <w:proofErr w:type="spellStart"/>
-      <w:r>
-        <w:rPr>
-          <w:rFonts w:ascii="Arial" w:hAnsi="Arial" w:cs="Arial"/>
-        </w:rPr>
-        <w:t>baseline</w:t>
-      </w:r>
-      <w:proofErr w:type="spellEnd"/>
-      <w:r>
-        <w:rPr>
-          <w:rFonts w:ascii="Arial" w:hAnsi="Arial" w:cs="Arial"/>
-        </w:rPr>
-        <w:t xml:space="preserve"> de projeto e de produto deverá ser auditada.</w:t>
+        <w:t>Toda baseline de projeto e de produto deverá ser auditada.</w:t>
       </w:r>
     </w:p>
     <w:p>
@@ -399,23 +356,13 @@
           <w:b w:val="0"/>
         </w:rPr>
       </w:pPr>
-      <w:proofErr w:type="gramStart"/>
       <w:r>
         <w:rPr>
           <w:rStyle w:val="Forte"/>
           <w:rFonts w:ascii="Arial" w:hAnsi="Arial" w:cs="Arial"/>
           <w:b w:val="0"/>
         </w:rPr>
-        <w:t>&lt;Definir</w:t>
-      </w:r>
-      <w:proofErr w:type="gramEnd"/>
-      <w:r>
-        <w:rPr>
-          <w:rStyle w:val="Forte"/>
-          <w:rFonts w:ascii="Arial" w:hAnsi="Arial" w:cs="Arial"/>
-          <w:b w:val="0"/>
-        </w:rPr>
-        <w:t xml:space="preserve"> os papeis envolvidos na execução do processo&gt;</w:t>
+        <w:t>&lt;Definir os papeis envolvidos na execução do processo&gt;</w:t>
       </w:r>
     </w:p>
     <w:p>
@@ -920,6 +867,37 @@
     </w:p>
     <w:p>
       <w:pPr>
+        <w:rPr>
+          <w:rStyle w:val="Forte"/>
+          <w:rFonts w:ascii="Arial" w:hAnsi="Arial" w:cs="Arial"/>
+          <w:sz w:val="32"/>
+          <w:szCs w:val="32"/>
+        </w:rPr>
+      </w:pPr>
+      <w:r>
+        <w:rPr>
+          <w:rStyle w:val="Forte"/>
+          <w:rFonts w:ascii="Arial" w:hAnsi="Arial" w:cs="Arial"/>
+          <w:sz w:val="32"/>
+          <w:szCs w:val="32"/>
+        </w:rPr>
+        <w:br w:type="page"/>
+      </w:r>
+    </w:p>
+    <w:p>
+      <w:pPr>
+        <w:pStyle w:val="PargrafodaLista"/>
+        <w:ind w:left="360"/>
+        <w:rPr>
+          <w:rStyle w:val="Forte"/>
+          <w:rFonts w:ascii="Arial" w:hAnsi="Arial" w:cs="Arial"/>
+          <w:sz w:val="32"/>
+          <w:szCs w:val="32"/>
+        </w:rPr>
+      </w:pPr>
+    </w:p>
+    <w:p>
+      <w:pPr>
         <w:pStyle w:val="PargrafodaLista"/>
         <w:numPr>
           <w:ilvl w:val="0"/>
@@ -945,29 +923,792 @@
     </w:p>
     <w:p>
       <w:pPr>
+        <w:pStyle w:val="PargrafodaLista"/>
         <w:ind w:left="360"/>
         <w:jc w:val="both"/>
         <w:rPr>
+          <w:rStyle w:val="Forte"/>
           <w:rFonts w:ascii="Arial" w:hAnsi="Arial" w:cs="Arial"/>
+          <w:sz w:val="32"/>
+          <w:szCs w:val="32"/>
         </w:rPr>
       </w:pPr>
-      <w:r>
-        <w:t> </w:t>
-      </w:r>
-      <w:proofErr w:type="gramStart"/>
-      <w:r>
+    </w:p>
+    <w:tbl>
+      <w:tblPr>
+        <w:tblW w:w="9640" w:type="dxa"/>
+        <w:tblInd w:w="-176" w:type="dxa"/>
+        <w:tblBorders>
+          <w:top w:val="single" w:sz="4" w:space="0" w:color="auto"/>
+          <w:left w:val="single" w:sz="4" w:space="0" w:color="auto"/>
+          <w:bottom w:val="single" w:sz="4" w:space="0" w:color="auto"/>
+          <w:right w:val="single" w:sz="4" w:space="0" w:color="auto"/>
+          <w:insideH w:val="single" w:sz="4" w:space="0" w:color="auto"/>
+          <w:insideV w:val="single" w:sz="4" w:space="0" w:color="auto"/>
+        </w:tblBorders>
+        <w:tblLayout w:type="fixed"/>
+        <w:tblLook w:val="04A0" w:firstRow="1" w:lastRow="0" w:firstColumn="1" w:lastColumn="0" w:noHBand="0" w:noVBand="1"/>
+      </w:tblPr>
+      <w:tblGrid>
+        <w:gridCol w:w="1844"/>
+        <w:gridCol w:w="3685"/>
+        <w:gridCol w:w="4111"/>
+      </w:tblGrid>
+      <w:tr>
+        <w:trPr>
+          <w:trHeight w:val="502"/>
+        </w:trPr>
+        <w:tc>
+          <w:tcPr>
+            <w:tcW w:w="1844" w:type="dxa"/>
+            <w:shd w:val="clear" w:color="auto" w:fill="DBE5F1"/>
+            <w:vAlign w:val="center"/>
+          </w:tcPr>
+          <w:p>
+            <w:pPr>
+              <w:spacing w:before="80" w:after="80"/>
+              <w:jc w:val="center"/>
+              <w:rPr>
+                <w:rFonts w:ascii="Arial" w:hAnsi="Arial" w:cs="Arial"/>
+                <w:color w:val="808080" w:themeColor="background1" w:themeShade="80"/>
+                <w:sz w:val="22"/>
+                <w:szCs w:val="22"/>
+                <w:lang w:bidi="pt-BR"/>
+              </w:rPr>
+            </w:pPr>
+            <w:r>
+              <w:rPr>
+                <w:rFonts w:ascii="Arial" w:hAnsi="Arial" w:cs="Arial"/>
+                <w:color w:val="808080" w:themeColor="background1" w:themeShade="80"/>
+                <w:sz w:val="22"/>
+                <w:szCs w:val="22"/>
+                <w:lang w:bidi="pt-BR"/>
+              </w:rPr>
+              <w:t>Identificador</w:t>
+            </w:r>
+          </w:p>
+        </w:tc>
+        <w:tc>
+          <w:tcPr>
+            <w:tcW w:w="7796" w:type="dxa"/>
+            <w:gridSpan w:val="2"/>
+            <w:shd w:val="clear" w:color="auto" w:fill="auto"/>
+            <w:vAlign w:val="center"/>
+          </w:tcPr>
+          <w:p>
+            <w:pPr>
+              <w:spacing w:before="80" w:after="80"/>
+              <w:jc w:val="both"/>
+              <w:rPr>
+                <w:rFonts w:ascii="Arial" w:hAnsi="Arial" w:cs="Arial"/>
+                <w:color w:val="808080" w:themeColor="background1" w:themeShade="80"/>
+                <w:sz w:val="22"/>
+                <w:szCs w:val="22"/>
+                <w:lang w:bidi="pt-BR"/>
+              </w:rPr>
+            </w:pPr>
+            <w:r>
+              <w:rPr>
+                <w:rFonts w:ascii="Arial" w:hAnsi="Arial" w:cs="Arial"/>
+                <w:color w:val="808080" w:themeColor="background1" w:themeShade="80"/>
+                <w:sz w:val="22"/>
+                <w:szCs w:val="22"/>
+                <w:lang w:bidi="pt-BR"/>
+              </w:rPr>
+              <w:t>IAP</w:t>
+            </w:r>
+          </w:p>
+        </w:tc>
+      </w:tr>
+      <w:tr>
+        <w:trPr>
+          <w:trHeight w:val="838"/>
+        </w:trPr>
+        <w:tc>
+          <w:tcPr>
+            <w:tcW w:w="1844" w:type="dxa"/>
+            <w:shd w:val="clear" w:color="auto" w:fill="DBE5F1"/>
+            <w:vAlign w:val="center"/>
+          </w:tcPr>
+          <w:p>
+            <w:pPr>
+              <w:spacing w:before="80" w:after="80"/>
+              <w:jc w:val="center"/>
+              <w:rPr>
+                <w:rFonts w:ascii="Arial" w:hAnsi="Arial" w:cs="Arial"/>
+                <w:color w:val="808080" w:themeColor="background1" w:themeShade="80"/>
+                <w:sz w:val="22"/>
+                <w:szCs w:val="22"/>
+                <w:lang w:bidi="pt-BR"/>
+              </w:rPr>
+            </w:pPr>
+            <w:r>
+              <w:rPr>
+                <w:rFonts w:ascii="Arial" w:hAnsi="Arial" w:cs="Arial"/>
+                <w:color w:val="808080" w:themeColor="background1" w:themeShade="80"/>
+                <w:sz w:val="22"/>
+                <w:szCs w:val="22"/>
+                <w:lang w:bidi="pt-BR"/>
+              </w:rPr>
+              <w:t>Descrição</w:t>
+            </w:r>
+          </w:p>
+        </w:tc>
+        <w:tc>
+          <w:tcPr>
+            <w:tcW w:w="7796" w:type="dxa"/>
+            <w:gridSpan w:val="2"/>
+            <w:shd w:val="clear" w:color="auto" w:fill="auto"/>
+            <w:vAlign w:val="center"/>
+          </w:tcPr>
+          <w:p>
+            <w:pPr>
+              <w:spacing w:before="80" w:after="80"/>
+              <w:jc w:val="both"/>
+              <w:rPr>
+                <w:rFonts w:ascii="Arial" w:hAnsi="Arial" w:cs="Arial"/>
+                <w:color w:val="808080" w:themeColor="background1" w:themeShade="80"/>
+                <w:sz w:val="22"/>
+                <w:szCs w:val="22"/>
+                <w:lang w:bidi="pt-BR"/>
+              </w:rPr>
+            </w:pPr>
+            <w:r>
+              <w:rPr>
+                <w:rFonts w:ascii="Arial" w:hAnsi="Arial" w:cs="Arial"/>
+                <w:color w:val="808080" w:themeColor="background1" w:themeShade="80"/>
+                <w:sz w:val="22"/>
+                <w:szCs w:val="22"/>
+                <w:lang w:bidi="pt-BR"/>
+              </w:rPr>
+              <w:t>Indica o pe</w:t>
+            </w:r>
+            <w:r>
+              <w:rPr>
+                <w:rFonts w:ascii="Arial" w:hAnsi="Arial" w:cs="Arial"/>
+                <w:color w:val="808080" w:themeColor="background1" w:themeShade="80"/>
+                <w:sz w:val="22"/>
+                <w:szCs w:val="22"/>
+                <w:lang w:bidi="pt-BR"/>
+              </w:rPr>
+              <w:t>rcentual de qualidade</w:t>
+            </w:r>
+          </w:p>
+        </w:tc>
+      </w:tr>
+      <w:tr>
+        <w:trPr>
+          <w:trHeight w:val="689"/>
+        </w:trPr>
+        <w:tc>
+          <w:tcPr>
+            <w:tcW w:w="1844" w:type="dxa"/>
+            <w:shd w:val="clear" w:color="auto" w:fill="DBE5F1"/>
+            <w:vAlign w:val="center"/>
+          </w:tcPr>
+          <w:p>
+            <w:pPr>
+              <w:spacing w:before="80" w:after="80"/>
+              <w:jc w:val="center"/>
+              <w:rPr>
+                <w:rFonts w:ascii="Arial" w:hAnsi="Arial" w:cs="Arial"/>
+                <w:color w:val="808080" w:themeColor="background1" w:themeShade="80"/>
+                <w:sz w:val="22"/>
+                <w:szCs w:val="22"/>
+                <w:lang w:bidi="pt-BR"/>
+              </w:rPr>
+            </w:pPr>
+            <w:r>
+              <w:rPr>
+                <w:rFonts w:ascii="Arial" w:hAnsi="Arial" w:cs="Arial"/>
+                <w:color w:val="808080" w:themeColor="background1" w:themeShade="80"/>
+                <w:sz w:val="22"/>
+                <w:szCs w:val="22"/>
+                <w:lang w:bidi="pt-BR"/>
+              </w:rPr>
+              <w:t>Forma de Coleta</w:t>
+            </w:r>
+          </w:p>
+        </w:tc>
+        <w:tc>
+          <w:tcPr>
+            <w:tcW w:w="7796" w:type="dxa"/>
+            <w:gridSpan w:val="2"/>
+            <w:shd w:val="clear" w:color="auto" w:fill="auto"/>
+            <w:vAlign w:val="center"/>
+          </w:tcPr>
+          <w:p>
+            <w:pPr>
+              <w:spacing w:before="80" w:after="80"/>
+              <w:jc w:val="both"/>
+              <w:rPr>
+                <w:rFonts w:ascii="Arial" w:hAnsi="Arial" w:cs="Arial"/>
+                <w:color w:val="808080" w:themeColor="background1" w:themeShade="80"/>
+                <w:sz w:val="22"/>
+                <w:szCs w:val="22"/>
+                <w:lang w:bidi="pt-BR"/>
+              </w:rPr>
+            </w:pPr>
+            <w:r>
+              <w:rPr>
+                <w:rFonts w:ascii="Arial" w:hAnsi="Arial" w:cs="Arial"/>
+                <w:color w:val="808080" w:themeColor="background1" w:themeShade="80"/>
+                <w:sz w:val="22"/>
+                <w:szCs w:val="22"/>
+                <w:lang w:bidi="pt-BR"/>
+              </w:rPr>
+              <w:t xml:space="preserve">Checklist de </w:t>
+            </w:r>
+            <w:r>
+              <w:rPr>
+                <w:rFonts w:ascii="Arial" w:hAnsi="Arial" w:cs="Arial"/>
+                <w:color w:val="808080" w:themeColor="background1" w:themeShade="80"/>
+                <w:sz w:val="22"/>
+                <w:szCs w:val="22"/>
+                <w:lang w:bidi="pt-BR"/>
+              </w:rPr>
+              <w:t>Qualidade</w:t>
+            </w:r>
+          </w:p>
+        </w:tc>
+      </w:tr>
+      <w:tr>
+        <w:trPr>
+          <w:trHeight w:val="560"/>
+        </w:trPr>
+        <w:tc>
+          <w:tcPr>
+            <w:tcW w:w="1844" w:type="dxa"/>
+            <w:shd w:val="clear" w:color="auto" w:fill="DBE5F1"/>
+            <w:vAlign w:val="center"/>
+          </w:tcPr>
+          <w:p>
+            <w:pPr>
+              <w:spacing w:before="80" w:after="80"/>
+              <w:jc w:val="center"/>
+              <w:rPr>
+                <w:rFonts w:ascii="Arial" w:hAnsi="Arial" w:cs="Arial"/>
+                <w:color w:val="808080" w:themeColor="background1" w:themeShade="80"/>
+                <w:sz w:val="22"/>
+                <w:szCs w:val="22"/>
+                <w:lang w:bidi="pt-BR"/>
+              </w:rPr>
+            </w:pPr>
+            <w:r>
+              <w:rPr>
+                <w:rFonts w:ascii="Arial" w:hAnsi="Arial" w:cs="Arial"/>
+                <w:color w:val="808080" w:themeColor="background1" w:themeShade="80"/>
+                <w:sz w:val="22"/>
+                <w:szCs w:val="22"/>
+                <w:lang w:bidi="pt-BR"/>
+              </w:rPr>
+              <w:t>Fórmula</w:t>
+            </w:r>
+          </w:p>
+        </w:tc>
+        <w:tc>
+          <w:tcPr>
+            <w:tcW w:w="7796" w:type="dxa"/>
+            <w:gridSpan w:val="2"/>
+            <w:shd w:val="clear" w:color="auto" w:fill="auto"/>
+            <w:vAlign w:val="center"/>
+          </w:tcPr>
+          <w:p>
+            <w:pPr>
+              <w:spacing w:before="80" w:after="80"/>
+              <w:jc w:val="both"/>
+              <w:rPr>
+                <w:rFonts w:ascii="Arial" w:hAnsi="Arial" w:cs="Arial"/>
+                <w:color w:val="808080" w:themeColor="background1" w:themeShade="80"/>
+                <w:sz w:val="22"/>
+                <w:szCs w:val="22"/>
+                <w:lang w:bidi="pt-BR"/>
+              </w:rPr>
+            </w:pPr>
+            <w:r>
+              <w:rPr>
+                <w:rFonts w:ascii="Arial" w:hAnsi="Arial" w:cs="Arial"/>
+                <w:color w:val="808080" w:themeColor="background1" w:themeShade="80"/>
+                <w:sz w:val="22"/>
+                <w:szCs w:val="22"/>
+                <w:lang w:bidi="pt-BR"/>
+              </w:rPr>
+              <w:t>IAP = (ITA*1 + IPA*0,5) / TIA</w:t>
+            </w:r>
+          </w:p>
+          <w:p>
+            <w:pPr>
+              <w:spacing w:before="80" w:after="80"/>
+              <w:jc w:val="both"/>
+              <w:rPr>
+                <w:rFonts w:ascii="Arial" w:hAnsi="Arial" w:cs="Arial"/>
+                <w:color w:val="808080" w:themeColor="background1" w:themeShade="80"/>
+                <w:sz w:val="22"/>
+                <w:szCs w:val="22"/>
+                <w:lang w:bidi="pt-BR"/>
+              </w:rPr>
+            </w:pPr>
+            <w:r>
+              <w:rPr>
+                <w:rFonts w:ascii="Arial" w:hAnsi="Arial" w:cs="Arial"/>
+                <w:color w:val="808080" w:themeColor="background1" w:themeShade="80"/>
+                <w:sz w:val="22"/>
+                <w:szCs w:val="22"/>
+                <w:lang w:bidi="pt-BR"/>
+              </w:rPr>
+              <w:t>-----------------------------------------</w:t>
+            </w:r>
+          </w:p>
+          <w:p>
+            <w:pPr>
+              <w:spacing w:before="80" w:after="80"/>
+              <w:jc w:val="both"/>
+              <w:rPr>
+                <w:rFonts w:ascii="Arial" w:hAnsi="Arial" w:cs="Arial"/>
+                <w:color w:val="808080" w:themeColor="background1" w:themeShade="80"/>
+                <w:sz w:val="22"/>
+                <w:szCs w:val="22"/>
+                <w:lang w:bidi="pt-BR"/>
+              </w:rPr>
+            </w:pPr>
+            <w:r>
+              <w:rPr>
+                <w:rFonts w:ascii="Arial" w:hAnsi="Arial" w:cs="Arial"/>
+                <w:color w:val="808080" w:themeColor="background1" w:themeShade="80"/>
+                <w:sz w:val="22"/>
+                <w:szCs w:val="22"/>
+                <w:lang w:bidi="pt-BR"/>
+              </w:rPr>
+              <w:t>ITA = Itens Totalmente Atendidos</w:t>
+            </w:r>
+          </w:p>
+          <w:p>
+            <w:pPr>
+              <w:spacing w:before="80" w:after="80"/>
+              <w:jc w:val="both"/>
+              <w:rPr>
+                <w:rFonts w:ascii="Arial" w:hAnsi="Arial" w:cs="Arial"/>
+                <w:color w:val="808080" w:themeColor="background1" w:themeShade="80"/>
+                <w:sz w:val="22"/>
+                <w:szCs w:val="22"/>
+                <w:lang w:bidi="pt-BR"/>
+              </w:rPr>
+            </w:pPr>
+            <w:r>
+              <w:rPr>
+                <w:rFonts w:ascii="Arial" w:hAnsi="Arial" w:cs="Arial"/>
+                <w:color w:val="808080" w:themeColor="background1" w:themeShade="80"/>
+                <w:sz w:val="22"/>
+                <w:szCs w:val="22"/>
+                <w:lang w:bidi="pt-BR"/>
+              </w:rPr>
+              <w:t>IPA = Itens Parcialmente Atendidos</w:t>
+            </w:r>
+          </w:p>
+          <w:p>
+            <w:pPr>
+              <w:spacing w:before="80" w:after="80"/>
+              <w:jc w:val="both"/>
+              <w:rPr>
+                <w:rFonts w:ascii="Arial" w:hAnsi="Arial" w:cs="Arial"/>
+                <w:color w:val="808080" w:themeColor="background1" w:themeShade="80"/>
+                <w:sz w:val="22"/>
+                <w:szCs w:val="22"/>
+                <w:lang w:bidi="pt-BR"/>
+              </w:rPr>
+            </w:pPr>
+            <w:r>
+              <w:rPr>
+                <w:rFonts w:ascii="Arial" w:hAnsi="Arial" w:cs="Arial"/>
+                <w:color w:val="808080" w:themeColor="background1" w:themeShade="80"/>
+                <w:sz w:val="22"/>
+                <w:szCs w:val="22"/>
+                <w:lang w:bidi="pt-BR"/>
+              </w:rPr>
+              <w:t>INA = Itens Não Atendidos</w:t>
+            </w:r>
+          </w:p>
+          <w:p>
+            <w:pPr>
+              <w:spacing w:before="80" w:after="80"/>
+              <w:jc w:val="both"/>
+              <w:rPr>
+                <w:rFonts w:ascii="Arial" w:hAnsi="Arial" w:cs="Arial"/>
+                <w:color w:val="808080" w:themeColor="background1" w:themeShade="80"/>
+                <w:sz w:val="22"/>
+                <w:szCs w:val="22"/>
+                <w:lang w:bidi="pt-BR"/>
+              </w:rPr>
+            </w:pPr>
+            <w:r>
+              <w:rPr>
+                <w:rFonts w:ascii="Arial" w:hAnsi="Arial" w:cs="Arial"/>
+                <w:color w:val="808080" w:themeColor="background1" w:themeShade="80"/>
+                <w:sz w:val="22"/>
+                <w:szCs w:val="22"/>
+                <w:lang w:bidi="pt-BR"/>
+              </w:rPr>
+              <w:t>TIA = Total de Itens Avaliados (ITA + IPA + INA)</w:t>
+            </w:r>
+          </w:p>
+        </w:tc>
+      </w:tr>
+      <w:tr>
+        <w:trPr>
+          <w:trHeight w:val="230"/>
+        </w:trPr>
+        <w:tc>
+          <w:tcPr>
+            <w:tcW w:w="1844" w:type="dxa"/>
+            <w:vMerge w:val="restart"/>
+            <w:shd w:val="clear" w:color="auto" w:fill="DBE5F1"/>
+            <w:vAlign w:val="center"/>
+          </w:tcPr>
+          <w:p>
+            <w:pPr>
+              <w:spacing w:before="80" w:after="80"/>
+              <w:jc w:val="center"/>
+              <w:rPr>
+                <w:rFonts w:ascii="Arial" w:hAnsi="Arial" w:cs="Arial"/>
+                <w:color w:val="808080" w:themeColor="background1" w:themeShade="80"/>
+                <w:sz w:val="22"/>
+                <w:szCs w:val="22"/>
+                <w:lang w:bidi="pt-BR"/>
+              </w:rPr>
+            </w:pPr>
+            <w:r>
+              <w:rPr>
+                <w:rFonts w:ascii="Arial" w:hAnsi="Arial" w:cs="Arial"/>
+                <w:color w:val="808080" w:themeColor="background1" w:themeShade="80"/>
+                <w:sz w:val="22"/>
+                <w:szCs w:val="22"/>
+                <w:lang w:bidi="pt-BR"/>
+              </w:rPr>
+              <w:t>Interpretação</w:t>
+            </w:r>
+          </w:p>
+        </w:tc>
+        <w:tc>
+          <w:tcPr>
+            <w:tcW w:w="3685" w:type="dxa"/>
+            <w:shd w:val="clear" w:color="auto" w:fill="auto"/>
+          </w:tcPr>
+          <w:p>
+            <w:pPr>
+              <w:spacing w:before="80" w:after="80"/>
+              <w:jc w:val="center"/>
+              <w:rPr>
+                <w:rFonts w:ascii="Arial" w:hAnsi="Arial" w:cs="Arial"/>
+                <w:color w:val="808080" w:themeColor="background1" w:themeShade="80"/>
+                <w:sz w:val="22"/>
+                <w:szCs w:val="22"/>
+                <w:lang w:bidi="pt-BR"/>
+              </w:rPr>
+            </w:pPr>
+            <w:r>
+              <w:rPr>
+                <w:rFonts w:ascii="Arial" w:hAnsi="Arial" w:cs="Arial"/>
+                <w:color w:val="808080" w:themeColor="background1" w:themeShade="80"/>
+                <w:sz w:val="22"/>
+                <w:szCs w:val="22"/>
+                <w:lang w:bidi="pt-BR"/>
+              </w:rPr>
+              <w:t>ÓTIMO</w:t>
+            </w:r>
+          </w:p>
+        </w:tc>
+        <w:tc>
+          <w:tcPr>
+            <w:tcW w:w="4111" w:type="dxa"/>
+            <w:shd w:val="clear" w:color="auto" w:fill="auto"/>
+          </w:tcPr>
+          <w:p>
+            <w:pPr>
+              <w:spacing w:before="80" w:after="80"/>
+              <w:jc w:val="center"/>
+              <w:rPr>
+                <w:rFonts w:ascii="Arial" w:hAnsi="Arial" w:cs="Arial"/>
+                <w:color w:val="808080" w:themeColor="background1" w:themeShade="80"/>
+                <w:sz w:val="22"/>
+                <w:szCs w:val="22"/>
+                <w:lang w:bidi="pt-BR"/>
+              </w:rPr>
+            </w:pPr>
+            <w:r>
+              <w:rPr>
+                <w:rFonts w:ascii="Arial" w:hAnsi="Arial" w:cs="Arial"/>
+                <w:color w:val="808080" w:themeColor="background1" w:themeShade="80"/>
+                <w:sz w:val="22"/>
+                <w:szCs w:val="22"/>
+                <w:lang w:bidi="pt-BR"/>
+              </w:rPr>
+              <w:t>&gt;= 85%</w:t>
+            </w:r>
+          </w:p>
+        </w:tc>
+      </w:tr>
+      <w:tr>
+        <w:trPr>
+          <w:trHeight w:val="230"/>
+        </w:trPr>
+        <w:tc>
+          <w:tcPr>
+            <w:tcW w:w="1844" w:type="dxa"/>
+            <w:vMerge/>
+            <w:shd w:val="clear" w:color="auto" w:fill="DBE5F1"/>
+            <w:vAlign w:val="center"/>
+          </w:tcPr>
+          <w:p>
+            <w:pPr>
+              <w:spacing w:before="80" w:after="80"/>
+              <w:jc w:val="center"/>
+              <w:rPr>
+                <w:rFonts w:ascii="Arial" w:hAnsi="Arial" w:cs="Arial"/>
+                <w:color w:val="808080" w:themeColor="background1" w:themeShade="80"/>
+                <w:sz w:val="22"/>
+                <w:szCs w:val="22"/>
+                <w:lang w:bidi="pt-BR"/>
+              </w:rPr>
+            </w:pPr>
+          </w:p>
+        </w:tc>
+        <w:tc>
+          <w:tcPr>
+            <w:tcW w:w="3685" w:type="dxa"/>
+            <w:shd w:val="clear" w:color="auto" w:fill="auto"/>
+          </w:tcPr>
+          <w:p>
+            <w:pPr>
+              <w:spacing w:before="80" w:after="80"/>
+              <w:jc w:val="center"/>
+              <w:rPr>
+                <w:rFonts w:ascii="Arial" w:hAnsi="Arial" w:cs="Arial"/>
+                <w:color w:val="808080" w:themeColor="background1" w:themeShade="80"/>
+                <w:sz w:val="22"/>
+                <w:szCs w:val="22"/>
+                <w:lang w:bidi="pt-BR"/>
+              </w:rPr>
+            </w:pPr>
+            <w:r>
+              <w:rPr>
+                <w:rFonts w:ascii="Arial" w:hAnsi="Arial" w:cs="Arial"/>
+                <w:color w:val="808080" w:themeColor="background1" w:themeShade="80"/>
+                <w:sz w:val="22"/>
+                <w:szCs w:val="22"/>
+                <w:lang w:bidi="pt-BR"/>
+              </w:rPr>
+              <w:t>BOM</w:t>
+            </w:r>
+          </w:p>
+        </w:tc>
+        <w:tc>
+          <w:tcPr>
+            <w:tcW w:w="4111" w:type="dxa"/>
+            <w:shd w:val="clear" w:color="auto" w:fill="auto"/>
+          </w:tcPr>
+          <w:p>
+            <w:pPr>
+              <w:spacing w:before="80" w:after="80"/>
+              <w:jc w:val="center"/>
+              <w:rPr>
+                <w:rFonts w:ascii="Arial" w:hAnsi="Arial" w:cs="Arial"/>
+                <w:color w:val="808080" w:themeColor="background1" w:themeShade="80"/>
+                <w:sz w:val="22"/>
+                <w:szCs w:val="22"/>
+                <w:lang w:bidi="pt-BR"/>
+              </w:rPr>
+            </w:pPr>
+            <w:r>
+              <w:rPr>
+                <w:rFonts w:ascii="Arial" w:hAnsi="Arial" w:cs="Arial"/>
+                <w:color w:val="808080" w:themeColor="background1" w:themeShade="80"/>
+                <w:sz w:val="22"/>
+                <w:szCs w:val="22"/>
+                <w:lang w:bidi="pt-BR"/>
+              </w:rPr>
+              <w:t>entre 70% e 84%</w:t>
+            </w:r>
+          </w:p>
+        </w:tc>
+      </w:tr>
+      <w:tr>
+        <w:trPr>
+          <w:trHeight w:val="203"/>
+        </w:trPr>
+        <w:tc>
+          <w:tcPr>
+            <w:tcW w:w="1844" w:type="dxa"/>
+            <w:vMerge/>
+            <w:shd w:val="clear" w:color="auto" w:fill="DBE5F1"/>
+            <w:vAlign w:val="center"/>
+          </w:tcPr>
+          <w:p>
+            <w:pPr>
+              <w:spacing w:before="80" w:after="80"/>
+              <w:jc w:val="center"/>
+              <w:rPr>
+                <w:rFonts w:ascii="Arial" w:hAnsi="Arial" w:cs="Arial"/>
+                <w:color w:val="808080" w:themeColor="background1" w:themeShade="80"/>
+                <w:sz w:val="22"/>
+                <w:szCs w:val="22"/>
+                <w:lang w:bidi="pt-BR"/>
+              </w:rPr>
+            </w:pPr>
+          </w:p>
+        </w:tc>
+        <w:tc>
+          <w:tcPr>
+            <w:tcW w:w="3685" w:type="dxa"/>
+            <w:shd w:val="clear" w:color="auto" w:fill="auto"/>
+          </w:tcPr>
+          <w:p>
+            <w:pPr>
+              <w:spacing w:before="80" w:after="80"/>
+              <w:jc w:val="center"/>
+              <w:rPr>
+                <w:rFonts w:ascii="Arial" w:hAnsi="Arial" w:cs="Arial"/>
+                <w:color w:val="808080" w:themeColor="background1" w:themeShade="80"/>
+                <w:sz w:val="22"/>
+                <w:szCs w:val="22"/>
+                <w:lang w:bidi="pt-BR"/>
+              </w:rPr>
+            </w:pPr>
+            <w:r>
+              <w:rPr>
+                <w:rFonts w:ascii="Arial" w:hAnsi="Arial" w:cs="Arial"/>
+                <w:color w:val="808080" w:themeColor="background1" w:themeShade="80"/>
+                <w:sz w:val="22"/>
+                <w:szCs w:val="22"/>
+                <w:lang w:bidi="pt-BR"/>
+              </w:rPr>
+              <w:t>REGULAR</w:t>
+            </w:r>
+          </w:p>
+        </w:tc>
+        <w:tc>
+          <w:tcPr>
+            <w:tcW w:w="4111" w:type="dxa"/>
+            <w:shd w:val="clear" w:color="auto" w:fill="auto"/>
+          </w:tcPr>
+          <w:p>
+            <w:pPr>
+              <w:spacing w:before="80" w:after="80"/>
+              <w:jc w:val="center"/>
+              <w:rPr>
+                <w:rFonts w:ascii="Arial" w:hAnsi="Arial" w:cs="Arial"/>
+                <w:color w:val="808080" w:themeColor="background1" w:themeShade="80"/>
+                <w:sz w:val="22"/>
+                <w:szCs w:val="22"/>
+                <w:lang w:bidi="pt-BR"/>
+              </w:rPr>
+            </w:pPr>
+            <w:r>
+              <w:rPr>
+                <w:rFonts w:ascii="Arial" w:hAnsi="Arial" w:cs="Arial"/>
+                <w:color w:val="808080" w:themeColor="background1" w:themeShade="80"/>
+                <w:sz w:val="22"/>
+                <w:szCs w:val="22"/>
+                <w:lang w:bidi="pt-BR"/>
+              </w:rPr>
+              <w:t>entre 50% e 69%</w:t>
+            </w:r>
+          </w:p>
+        </w:tc>
+      </w:tr>
+      <w:tr>
+        <w:trPr>
+          <w:trHeight w:val="202"/>
+        </w:trPr>
+        <w:tc>
+          <w:tcPr>
+            <w:tcW w:w="1844" w:type="dxa"/>
+            <w:vMerge/>
+            <w:shd w:val="clear" w:color="auto" w:fill="DBE5F1"/>
+            <w:vAlign w:val="center"/>
+          </w:tcPr>
+          <w:p>
+            <w:pPr>
+              <w:spacing w:before="80" w:after="80"/>
+              <w:jc w:val="center"/>
+              <w:rPr>
+                <w:rFonts w:ascii="Arial" w:hAnsi="Arial" w:cs="Arial"/>
+                <w:color w:val="808080" w:themeColor="background1" w:themeShade="80"/>
+                <w:sz w:val="22"/>
+                <w:szCs w:val="22"/>
+                <w:lang w:bidi="pt-BR"/>
+              </w:rPr>
+            </w:pPr>
+          </w:p>
+        </w:tc>
+        <w:tc>
+          <w:tcPr>
+            <w:tcW w:w="3685" w:type="dxa"/>
+            <w:shd w:val="clear" w:color="auto" w:fill="auto"/>
+          </w:tcPr>
+          <w:p>
+            <w:pPr>
+              <w:spacing w:before="80" w:after="80"/>
+              <w:jc w:val="center"/>
+              <w:rPr>
+                <w:rFonts w:ascii="Arial" w:hAnsi="Arial" w:cs="Arial"/>
+                <w:color w:val="808080" w:themeColor="background1" w:themeShade="80"/>
+                <w:sz w:val="22"/>
+                <w:szCs w:val="22"/>
+                <w:lang w:bidi="pt-BR"/>
+              </w:rPr>
+            </w:pPr>
+            <w:r>
+              <w:rPr>
+                <w:rFonts w:ascii="Arial" w:hAnsi="Arial" w:cs="Arial"/>
+                <w:color w:val="808080" w:themeColor="background1" w:themeShade="80"/>
+                <w:sz w:val="22"/>
+                <w:szCs w:val="22"/>
+                <w:lang w:bidi="pt-BR"/>
+              </w:rPr>
+              <w:t>RUIM</w:t>
+            </w:r>
+          </w:p>
+        </w:tc>
+        <w:tc>
+          <w:tcPr>
+            <w:tcW w:w="4111" w:type="dxa"/>
+            <w:shd w:val="clear" w:color="auto" w:fill="auto"/>
+          </w:tcPr>
+          <w:p>
+            <w:pPr>
+              <w:spacing w:before="80" w:after="80"/>
+              <w:jc w:val="center"/>
+              <w:rPr>
+                <w:rFonts w:ascii="Arial" w:hAnsi="Arial" w:cs="Arial"/>
+                <w:color w:val="808080" w:themeColor="background1" w:themeShade="80"/>
+                <w:sz w:val="22"/>
+                <w:szCs w:val="22"/>
+                <w:lang w:bidi="pt-BR"/>
+              </w:rPr>
+            </w:pPr>
+            <w:r>
+              <w:rPr>
+                <w:rFonts w:ascii="Arial" w:hAnsi="Arial" w:cs="Arial"/>
+                <w:color w:val="808080" w:themeColor="background1" w:themeShade="80"/>
+                <w:sz w:val="22"/>
+                <w:szCs w:val="22"/>
+                <w:lang w:bidi="pt-BR"/>
+              </w:rPr>
+              <w:t>&lt; 50%</w:t>
+            </w:r>
+          </w:p>
+        </w:tc>
+      </w:tr>
+    </w:tbl>
+    <w:p>
+      <w:pPr>
+        <w:ind w:left="360"/>
+        <w:outlineLvl w:val="0"/>
         <w:rPr>
           <w:rFonts w:ascii="Arial" w:hAnsi="Arial" w:cs="Arial"/>
+          <w:b/>
         </w:rPr>
-        <w:t>&lt;Definir</w:t>
-      </w:r>
-      <w:proofErr w:type="gramEnd"/>
-      <w:r>
-        <w:rPr>
-          <w:rFonts w:ascii="Arial" w:hAnsi="Arial" w:cs="Arial"/>
-        </w:rPr>
-        <w:t xml:space="preserve"> os indicadores de desempenho do processo. Esses indicadores devem mostrar a eficiência e a eficácia do processo. &gt;</w:t>
-      </w:r>
+      </w:pPr>
     </w:p>
     <w:p>
       <w:pPr>
@@ -1092,7 +1833,6 @@
                 <w:sz w:val="22"/>
                 <w:szCs w:val="22"/>
               </w:rPr>
-              <w:lastRenderedPageBreak/>
               <w:t>Objetivo</w:t>
             </w:r>
           </w:p>
@@ -1170,27 +1910,15 @@
                 <w:szCs w:val="22"/>
               </w:rPr>
             </w:pPr>
-            <w:proofErr w:type="gramStart"/>
-            <w:r>
-              <w:rPr>
-                <w:rStyle w:val="Forte"/>
-                <w:rFonts w:ascii="Arial" w:hAnsi="Arial" w:cs="Arial"/>
-                <w:b w:val="0"/>
-                <w:sz w:val="22"/>
-                <w:szCs w:val="22"/>
-              </w:rPr>
-              <w:t>&lt;Descrever</w:t>
-            </w:r>
-            <w:proofErr w:type="gramEnd"/>
-            <w:r>
-              <w:rPr>
-                <w:rStyle w:val="Forte"/>
-                <w:rFonts w:ascii="Arial" w:hAnsi="Arial" w:cs="Arial"/>
-                <w:b w:val="0"/>
-                <w:sz w:val="22"/>
-                <w:szCs w:val="22"/>
-              </w:rPr>
-              <w:t xml:space="preserve"> como o indicador deve ser coletado. Onde buscar as informações e como realizar o cálculo&gt;</w:t>
+            <w:r>
+              <w:rPr>
+                <w:rStyle w:val="Forte"/>
+                <w:rFonts w:ascii="Arial" w:hAnsi="Arial" w:cs="Arial"/>
+                <w:b w:val="0"/>
+                <w:sz w:val="22"/>
+                <w:szCs w:val="22"/>
+              </w:rPr>
+              <w:t>&lt;Descrever como o indicador deve ser coletado. Onde buscar as informações e como realizar o cálculo&gt;</w:t>
             </w:r>
           </w:p>
         </w:tc>
@@ -1239,27 +1967,15 @@
                 <w:szCs w:val="22"/>
               </w:rPr>
             </w:pPr>
-            <w:proofErr w:type="gramStart"/>
-            <w:r>
-              <w:rPr>
-                <w:rStyle w:val="Forte"/>
-                <w:rFonts w:ascii="Arial" w:hAnsi="Arial" w:cs="Arial"/>
-                <w:b w:val="0"/>
-                <w:sz w:val="22"/>
-                <w:szCs w:val="22"/>
-              </w:rPr>
-              <w:t>&lt;Descrever</w:t>
-            </w:r>
-            <w:proofErr w:type="gramEnd"/>
-            <w:r>
-              <w:rPr>
-                <w:rStyle w:val="Forte"/>
-                <w:rFonts w:ascii="Arial" w:hAnsi="Arial" w:cs="Arial"/>
-                <w:b w:val="0"/>
-                <w:sz w:val="22"/>
-                <w:szCs w:val="22"/>
-              </w:rPr>
-              <w:t xml:space="preserve"> um contexto para análise do indicador. Exemplo, definir faixa de classificação ALTO, MÉDIO, BAIXO&gt;</w:t>
+            <w:r>
+              <w:rPr>
+                <w:rStyle w:val="Forte"/>
+                <w:rFonts w:ascii="Arial" w:hAnsi="Arial" w:cs="Arial"/>
+                <w:b w:val="0"/>
+                <w:sz w:val="22"/>
+                <w:szCs w:val="22"/>
+              </w:rPr>
+              <w:t>&lt;Descrever um contexto para análise do indicador. Exemplo, definir faixa de classificação ALTO, MÉDIO, BAIXO&gt;</w:t>
             </w:r>
           </w:p>
         </w:tc>
@@ -1382,20 +2098,8 @@
                 <w:sz w:val="22"/>
                 <w:szCs w:val="22"/>
               </w:rPr>
-              <w:t xml:space="preserve">Índice de Inconsistência dos Itens de Configuração da </w:t>
-            </w:r>
-            <w:proofErr w:type="spellStart"/>
-            <w:r>
-              <w:rPr>
-                <w:rStyle w:val="Forte"/>
-                <w:rFonts w:ascii="Arial" w:hAnsi="Arial" w:cs="Arial"/>
-                <w:b w:val="0"/>
-                <w:sz w:val="22"/>
-                <w:szCs w:val="22"/>
-              </w:rPr>
-              <w:t>Baseline</w:t>
-            </w:r>
-            <w:proofErr w:type="spellEnd"/>
+              <w:t>Índice de Inconsistência dos Itens de Configuração da Baseline</w:t>
+            </w:r>
           </w:p>
         </w:tc>
       </w:tr>
@@ -1463,29 +2167,7 @@
                 <w:sz w:val="22"/>
                 <w:szCs w:val="22"/>
               </w:rPr>
-              <w:t xml:space="preserve">arantir que o conteúdo dos produtos definidos nas </w:t>
-            </w:r>
-            <w:proofErr w:type="spellStart"/>
-            <w:r>
-              <w:rPr>
-                <w:rStyle w:val="Forte"/>
-                <w:rFonts w:ascii="Arial" w:hAnsi="Arial" w:cs="Arial"/>
-                <w:b w:val="0"/>
-                <w:sz w:val="22"/>
-                <w:szCs w:val="22"/>
-              </w:rPr>
-              <w:t>baselines</w:t>
-            </w:r>
-            <w:proofErr w:type="spellEnd"/>
-            <w:r>
-              <w:rPr>
-                <w:rStyle w:val="Forte"/>
-                <w:rFonts w:ascii="Arial" w:hAnsi="Arial" w:cs="Arial"/>
-                <w:b w:val="0"/>
-                <w:sz w:val="22"/>
-                <w:szCs w:val="22"/>
-              </w:rPr>
-              <w:t xml:space="preserve"> estejam corretos.</w:t>
+              <w:t>arantir que o conteúdo dos produtos definidos nas baselines estejam corretos.</w:t>
             </w:r>
           </w:p>
         </w:tc>
@@ -1563,20 +2245,8 @@
                 <w:sz w:val="22"/>
                 <w:szCs w:val="22"/>
               </w:rPr>
-              <w:t xml:space="preserve">Ao realizar a atividade Auditar </w:t>
-            </w:r>
-            <w:proofErr w:type="spellStart"/>
-            <w:r>
-              <w:rPr>
-                <w:rStyle w:val="Forte"/>
-                <w:rFonts w:ascii="Arial" w:hAnsi="Arial" w:cs="Arial"/>
-                <w:b w:val="0"/>
-                <w:sz w:val="22"/>
-                <w:szCs w:val="22"/>
-              </w:rPr>
-              <w:t>Baseline</w:t>
-            </w:r>
-            <w:proofErr w:type="spellEnd"/>
+              <w:t>Ao realizar a atividade Auditar Baseline</w:t>
+            </w:r>
           </w:p>
           <w:p>
             <w:pPr>
@@ -1689,20 +2359,8 @@
                 <w:sz w:val="22"/>
                 <w:szCs w:val="22"/>
               </w:rPr>
-              <w:t xml:space="preserve"> - Quantidade de Itens de Configuração da </w:t>
-            </w:r>
-            <w:proofErr w:type="spellStart"/>
-            <w:r>
-              <w:rPr>
-                <w:rStyle w:val="Forte"/>
-                <w:rFonts w:ascii="Arial" w:hAnsi="Arial" w:cs="Arial"/>
-                <w:b w:val="0"/>
-                <w:sz w:val="22"/>
-                <w:szCs w:val="22"/>
-              </w:rPr>
-              <w:t>Baseline</w:t>
-            </w:r>
-            <w:proofErr w:type="spellEnd"/>
+              <w:t xml:space="preserve"> - Quantidade de Itens de Configuração da Baseline</w:t>
+            </w:r>
             <w:r>
               <w:rPr>
                 <w:rStyle w:val="Forte"/>
@@ -1773,51 +2431,7 @@
                 <w:sz w:val="22"/>
                 <w:szCs w:val="22"/>
               </w:rPr>
-              <w:t xml:space="preserve">CKAC - </w:t>
-            </w:r>
-            <w:proofErr w:type="spellStart"/>
-            <w:r>
-              <w:rPr>
-                <w:rStyle w:val="Forte"/>
-                <w:rFonts w:ascii="Arial" w:hAnsi="Arial" w:cs="Arial"/>
-                <w:b w:val="0"/>
-                <w:sz w:val="22"/>
-                <w:szCs w:val="22"/>
-              </w:rPr>
-              <w:t>Checklist</w:t>
-            </w:r>
-            <w:proofErr w:type="spellEnd"/>
-            <w:r>
-              <w:rPr>
-                <w:rStyle w:val="Forte"/>
-                <w:rFonts w:ascii="Arial" w:hAnsi="Arial" w:cs="Arial"/>
-                <w:b w:val="0"/>
-                <w:sz w:val="22"/>
-                <w:szCs w:val="22"/>
-              </w:rPr>
-              <w:t xml:space="preserve"> de Auditoria de Configuração na coluna "Consistentes" na linha referente a "</w:t>
-            </w:r>
-            <w:proofErr w:type="spellStart"/>
-            <w:r>
-              <w:rPr>
-                <w:rStyle w:val="Forte"/>
-                <w:rFonts w:ascii="Arial" w:hAnsi="Arial" w:cs="Arial"/>
-                <w:b w:val="0"/>
-                <w:sz w:val="22"/>
-                <w:szCs w:val="22"/>
-              </w:rPr>
-              <w:t>Baseline</w:t>
-            </w:r>
-            <w:proofErr w:type="spellEnd"/>
-            <w:r>
-              <w:rPr>
-                <w:rStyle w:val="Forte"/>
-                <w:rFonts w:ascii="Arial" w:hAnsi="Arial" w:cs="Arial"/>
-                <w:b w:val="0"/>
-                <w:sz w:val="22"/>
-                <w:szCs w:val="22"/>
-              </w:rPr>
-              <w:t xml:space="preserve"> Auditada". </w:t>
+              <w:t xml:space="preserve">CKAC - Checklist de Auditoria de Configuração na coluna "Consistentes" na linha referente a "Baseline Auditada". </w:t>
             </w:r>
           </w:p>
           <w:p>
@@ -1931,29 +2545,7 @@
                 <w:sz w:val="22"/>
                 <w:szCs w:val="22"/>
               </w:rPr>
-              <w:t xml:space="preserve">CKAC - </w:t>
-            </w:r>
-            <w:proofErr w:type="spellStart"/>
-            <w:r>
-              <w:rPr>
-                <w:rStyle w:val="Forte"/>
-                <w:rFonts w:ascii="Arial" w:hAnsi="Arial" w:cs="Arial"/>
-                <w:b w:val="0"/>
-                <w:sz w:val="22"/>
-                <w:szCs w:val="22"/>
-              </w:rPr>
-              <w:t>Checklist</w:t>
-            </w:r>
-            <w:proofErr w:type="spellEnd"/>
-            <w:r>
-              <w:rPr>
-                <w:rStyle w:val="Forte"/>
-                <w:rFonts w:ascii="Arial" w:hAnsi="Arial" w:cs="Arial"/>
-                <w:b w:val="0"/>
-                <w:sz w:val="22"/>
-                <w:szCs w:val="22"/>
-              </w:rPr>
-              <w:t xml:space="preserve"> de Auditoria de Configuração</w:t>
+              <w:t>CKAC - Checklist de Auditoria de Configuração</w:t>
             </w:r>
             <w:r>
               <w:rPr>
@@ -2149,49 +2741,6 @@
           <w:rFonts w:ascii="Arial" w:hAnsi="Arial" w:cs="Arial"/>
         </w:rPr>
       </w:pPr>
-      <w:proofErr w:type="gramStart"/>
-      <w:r>
-        <w:rPr>
-          <w:rFonts w:ascii="Arial" w:hAnsi="Arial" w:cs="Arial"/>
-        </w:rPr>
-        <w:t>&lt;Definir</w:t>
-      </w:r>
-      <w:proofErr w:type="gramEnd"/>
-      <w:r>
-        <w:rPr>
-          <w:rFonts w:ascii="Arial" w:hAnsi="Arial" w:cs="Arial"/>
-        </w:rPr>
-        <w:t xml:space="preserve"> </w:t>
-      </w:r>
-      <w:r>
-        <w:rPr>
-          <w:rFonts w:ascii="Arial" w:hAnsi="Arial" w:cs="Arial"/>
-        </w:rPr>
-        <w:t>as comunicações relevantes para o processo</w:t>
-      </w:r>
-      <w:r>
-        <w:rPr>
-          <w:rFonts w:ascii="Arial" w:hAnsi="Arial" w:cs="Arial"/>
-        </w:rPr>
-        <w:t>&gt;</w:t>
-      </w:r>
-    </w:p>
-    <w:p>
-      <w:pPr>
-        <w:pStyle w:val="PargrafodaLista"/>
-        <w:ind w:left="360"/>
-        <w:jc w:val="both"/>
-        <w:rPr>
-          <w:rFonts w:ascii="Arial" w:hAnsi="Arial" w:cs="Arial"/>
-        </w:rPr>
-      </w:pPr>
-      <w:r>
-        <w:rPr>
-          <w:rFonts w:ascii="Arial" w:hAnsi="Arial" w:cs="Arial"/>
-          <w:b/>
-        </w:rPr>
-        <w:t>Modelo:</w:t>
-      </w:r>
     </w:p>
     <w:tbl>
       <w:tblPr>
@@ -2261,7 +2810,7 @@
                 <w:sz w:val="22"/>
                 <w:szCs w:val="22"/>
               </w:rPr>
-              <w:t>&lt;Nome da Comunicação&gt;</w:t>
+              <w:t>Gerencia de não conformidades</w:t>
             </w:r>
           </w:p>
         </w:tc>
@@ -2323,7 +2872,7 @@
                 <w:sz w:val="22"/>
                 <w:szCs w:val="22"/>
               </w:rPr>
-              <w:t>&lt;Papel responsável pela emissão da comunicação&gt;</w:t>
+              <w:t>Analista de Qualidade</w:t>
             </w:r>
           </w:p>
         </w:tc>
@@ -2382,27 +2931,7 @@
                 <w:sz w:val="22"/>
                 <w:szCs w:val="22"/>
               </w:rPr>
-              <w:t>&lt;Papeis receptor</w:t>
-            </w:r>
-            <w:r>
-              <w:rPr>
-                <w:rStyle w:val="Forte"/>
-                <w:rFonts w:ascii="Arial" w:hAnsi="Arial" w:cs="Arial"/>
-                <w:b w:val="0"/>
-                <w:sz w:val="22"/>
-                <w:szCs w:val="22"/>
-              </w:rPr>
-              <w:t>e</w:t>
-            </w:r>
-            <w:r>
-              <w:rPr>
-                <w:rStyle w:val="Forte"/>
-                <w:rFonts w:ascii="Arial" w:hAnsi="Arial" w:cs="Arial"/>
-                <w:b w:val="0"/>
-                <w:sz w:val="22"/>
-                <w:szCs w:val="22"/>
-              </w:rPr>
-              <w:t>s da comunicação&gt;</w:t>
+              <w:t>Equipe de Projeto</w:t>
             </w:r>
           </w:p>
         </w:tc>
@@ -2461,7 +2990,17 @@
                 <w:sz w:val="22"/>
                 <w:szCs w:val="22"/>
               </w:rPr>
-              <w:t>&lt;Mensagem comunicada&gt;</w:t>
+              <w:t xml:space="preserve">Notificação de </w:t>
+            </w:r>
+            <w:r>
+              <w:rPr>
+                <w:rStyle w:val="Forte"/>
+                <w:rFonts w:ascii="Arial" w:hAnsi="Arial" w:cs="Arial"/>
+                <w:b w:val="0"/>
+                <w:sz w:val="22"/>
+                <w:szCs w:val="22"/>
+              </w:rPr>
+              <w:t>mudança de status em alguma não conformidade no trello</w:t>
             </w:r>
           </w:p>
         </w:tc>
@@ -2520,456 +3059,6 @@
                 <w:sz w:val="22"/>
                 <w:szCs w:val="22"/>
               </w:rPr>
-              <w:t>&lt;Forma de comunicação&gt;</w:t>
-            </w:r>
-          </w:p>
-        </w:tc>
-      </w:tr>
-      <w:tr>
-        <w:trPr>
-          <w:trHeight w:val="362"/>
-        </w:trPr>
-        <w:tc>
-          <w:tcPr>
-            <w:tcW w:w="2583" w:type="dxa"/>
-          </w:tcPr>
-          <w:p>
-            <w:pPr>
-              <w:pStyle w:val="PargrafodaLista"/>
-              <w:ind w:left="0"/>
-              <w:rPr>
-                <w:rStyle w:val="Forte"/>
-                <w:rFonts w:ascii="Arial" w:hAnsi="Arial" w:cs="Arial"/>
-                <w:sz w:val="22"/>
-                <w:szCs w:val="22"/>
-              </w:rPr>
-            </w:pPr>
-            <w:r>
-              <w:rPr>
-                <w:rStyle w:val="Forte"/>
-                <w:rFonts w:ascii="Arial" w:hAnsi="Arial" w:cs="Arial"/>
-                <w:sz w:val="22"/>
-                <w:szCs w:val="22"/>
-              </w:rPr>
-              <w:t>Quando</w:t>
-            </w:r>
-          </w:p>
-        </w:tc>
-        <w:tc>
-          <w:tcPr>
-            <w:tcW w:w="7486" w:type="dxa"/>
-          </w:tcPr>
-          <w:p>
-            <w:pPr>
-              <w:pStyle w:val="PargrafodaLista"/>
-              <w:ind w:left="0"/>
-              <w:rPr>
-                <w:rStyle w:val="Forte"/>
-                <w:rFonts w:ascii="Arial" w:hAnsi="Arial" w:cs="Arial"/>
-                <w:b w:val="0"/>
-                <w:sz w:val="22"/>
-                <w:szCs w:val="22"/>
-              </w:rPr>
-            </w:pPr>
-            <w:r>
-              <w:rPr>
-                <w:rStyle w:val="Forte"/>
-                <w:rFonts w:ascii="Arial" w:hAnsi="Arial" w:cs="Arial"/>
-                <w:b w:val="0"/>
-                <w:sz w:val="22"/>
-                <w:szCs w:val="22"/>
-              </w:rPr>
-              <w:t>&lt;Quando a comunicaçã</w:t>
-            </w:r>
-            <w:r>
-              <w:rPr>
-                <w:rStyle w:val="Forte"/>
-                <w:rFonts w:ascii="Arial" w:hAnsi="Arial" w:cs="Arial"/>
-                <w:b w:val="0"/>
-                <w:sz w:val="22"/>
-                <w:szCs w:val="22"/>
-              </w:rPr>
-              <w:t>o deve ocorr</w:t>
-            </w:r>
-            <w:r>
-              <w:rPr>
-                <w:rStyle w:val="Forte"/>
-                <w:rFonts w:ascii="Arial" w:hAnsi="Arial" w:cs="Arial"/>
-                <w:b w:val="0"/>
-                <w:sz w:val="22"/>
-                <w:szCs w:val="22"/>
-              </w:rPr>
-              <w:t>er&gt;</w:t>
-            </w:r>
-          </w:p>
-        </w:tc>
-      </w:tr>
-    </w:tbl>
-    <w:p>
-      <w:pPr>
-        <w:pStyle w:val="PargrafodaLista"/>
-        <w:ind w:left="360"/>
-        <w:rPr>
-          <w:rStyle w:val="Forte"/>
-          <w:rFonts w:ascii="Arial" w:hAnsi="Arial" w:cs="Arial"/>
-          <w:sz w:val="32"/>
-          <w:szCs w:val="32"/>
-        </w:rPr>
-      </w:pPr>
-    </w:p>
-    <w:p>
-      <w:pPr>
-        <w:pStyle w:val="PargrafodaLista"/>
-        <w:ind w:left="360"/>
-        <w:jc w:val="both"/>
-        <w:rPr>
-          <w:rFonts w:ascii="Arial" w:hAnsi="Arial" w:cs="Arial"/>
-        </w:rPr>
-      </w:pPr>
-      <w:r>
-        <w:rPr>
-          <w:rFonts w:ascii="Arial" w:hAnsi="Arial" w:cs="Arial"/>
-          <w:b/>
-        </w:rPr>
-        <w:t>Exemplo</w:t>
-      </w:r>
-      <w:r>
-        <w:rPr>
-          <w:rFonts w:ascii="Arial" w:hAnsi="Arial" w:cs="Arial"/>
-          <w:b/>
-        </w:rPr>
-        <w:t>:</w:t>
-      </w:r>
-    </w:p>
-    <w:tbl>
-      <w:tblPr>
-        <w:tblStyle w:val="Tabelacomgrade"/>
-        <w:tblW w:w="10069" w:type="dxa"/>
-        <w:tblInd w:w="360" w:type="dxa"/>
-        <w:tblLook w:val="04A0" w:firstRow="1" w:lastRow="0" w:firstColumn="1" w:lastColumn="0" w:noHBand="0" w:noVBand="1"/>
-      </w:tblPr>
-      <w:tblGrid>
-        <w:gridCol w:w="2583"/>
-        <w:gridCol w:w="7486"/>
-      </w:tblGrid>
-      <w:tr>
-        <w:trPr>
-          <w:trHeight w:val="367"/>
-        </w:trPr>
-        <w:tc>
-          <w:tcPr>
-            <w:tcW w:w="2583" w:type="dxa"/>
-          </w:tcPr>
-          <w:p>
-            <w:pPr>
-              <w:pStyle w:val="PargrafodaLista"/>
-              <w:ind w:left="0"/>
-              <w:rPr>
-                <w:rStyle w:val="Forte"/>
-                <w:rFonts w:ascii="Arial" w:hAnsi="Arial" w:cs="Arial"/>
-                <w:sz w:val="22"/>
-                <w:szCs w:val="22"/>
-              </w:rPr>
-            </w:pPr>
-            <w:r>
-              <w:rPr>
-                <w:rStyle w:val="Forte"/>
-                <w:rFonts w:ascii="Arial" w:hAnsi="Arial" w:cs="Arial"/>
-                <w:sz w:val="22"/>
-                <w:szCs w:val="22"/>
-              </w:rPr>
-              <w:t>Comunicação</w:t>
-            </w:r>
-          </w:p>
-        </w:tc>
-        <w:tc>
-          <w:tcPr>
-            <w:tcW w:w="7486" w:type="dxa"/>
-          </w:tcPr>
-          <w:p>
-            <w:pPr>
-              <w:pStyle w:val="PargrafodaLista"/>
-              <w:tabs>
-                <w:tab w:val="left" w:pos="1820"/>
-              </w:tabs>
-              <w:ind w:left="0"/>
-              <w:rPr>
-                <w:rStyle w:val="Forte"/>
-                <w:rFonts w:ascii="Arial" w:hAnsi="Arial" w:cs="Arial"/>
-                <w:b w:val="0"/>
-                <w:sz w:val="22"/>
-                <w:szCs w:val="22"/>
-              </w:rPr>
-            </w:pPr>
-            <w:r>
-              <w:rPr>
-                <w:rStyle w:val="Forte"/>
-                <w:rFonts w:ascii="Arial" w:hAnsi="Arial" w:cs="Arial"/>
-                <w:b w:val="0"/>
-                <w:sz w:val="22"/>
-                <w:szCs w:val="22"/>
-              </w:rPr>
-              <w:t>Estabelecimento do Sistema de Gestão de Configuração</w:t>
-            </w:r>
-          </w:p>
-        </w:tc>
-      </w:tr>
-      <w:tr>
-        <w:trPr>
-          <w:trHeight w:val="367"/>
-        </w:trPr>
-        <w:tc>
-          <w:tcPr>
-            <w:tcW w:w="2583" w:type="dxa"/>
-          </w:tcPr>
-          <w:p>
-            <w:pPr>
-              <w:pStyle w:val="PargrafodaLista"/>
-              <w:ind w:left="0"/>
-              <w:rPr>
-                <w:rStyle w:val="Forte"/>
-                <w:rFonts w:ascii="Arial" w:hAnsi="Arial" w:cs="Arial"/>
-                <w:sz w:val="22"/>
-                <w:szCs w:val="22"/>
-              </w:rPr>
-            </w:pPr>
-            <w:r>
-              <w:rPr>
-                <w:rStyle w:val="Forte"/>
-                <w:rFonts w:ascii="Arial" w:hAnsi="Arial" w:cs="Arial"/>
-                <w:sz w:val="22"/>
-                <w:szCs w:val="22"/>
-              </w:rPr>
-              <w:t>Emissor</w:t>
-            </w:r>
-          </w:p>
-        </w:tc>
-        <w:tc>
-          <w:tcPr>
-            <w:tcW w:w="7486" w:type="dxa"/>
-          </w:tcPr>
-          <w:p>
-            <w:pPr>
-              <w:pStyle w:val="PargrafodaLista"/>
-              <w:tabs>
-                <w:tab w:val="left" w:pos="1820"/>
-              </w:tabs>
-              <w:ind w:left="0"/>
-              <w:rPr>
-                <w:rStyle w:val="Forte"/>
-                <w:rFonts w:ascii="Arial" w:hAnsi="Arial" w:cs="Arial"/>
-                <w:b w:val="0"/>
-                <w:sz w:val="22"/>
-                <w:szCs w:val="22"/>
-              </w:rPr>
-            </w:pPr>
-            <w:r>
-              <w:rPr>
-                <w:rStyle w:val="Forte"/>
-                <w:rFonts w:ascii="Arial" w:hAnsi="Arial" w:cs="Arial"/>
-                <w:b w:val="0"/>
-                <w:sz w:val="22"/>
-                <w:szCs w:val="22"/>
-              </w:rPr>
-              <w:t>Gerente de Configuração</w:t>
-            </w:r>
-          </w:p>
-        </w:tc>
-      </w:tr>
-      <w:tr>
-        <w:trPr>
-          <w:trHeight w:val="367"/>
-        </w:trPr>
-        <w:tc>
-          <w:tcPr>
-            <w:tcW w:w="2583" w:type="dxa"/>
-          </w:tcPr>
-          <w:p>
-            <w:pPr>
-              <w:pStyle w:val="PargrafodaLista"/>
-              <w:ind w:left="0"/>
-              <w:rPr>
-                <w:rStyle w:val="Forte"/>
-                <w:rFonts w:ascii="Arial" w:hAnsi="Arial" w:cs="Arial"/>
-                <w:sz w:val="22"/>
-                <w:szCs w:val="22"/>
-              </w:rPr>
-            </w:pPr>
-            <w:r>
-              <w:rPr>
-                <w:rStyle w:val="Forte"/>
-                <w:rFonts w:ascii="Arial" w:hAnsi="Arial" w:cs="Arial"/>
-                <w:sz w:val="22"/>
-                <w:szCs w:val="22"/>
-              </w:rPr>
-              <w:t xml:space="preserve">Receptores </w:t>
-            </w:r>
-          </w:p>
-        </w:tc>
-        <w:tc>
-          <w:tcPr>
-            <w:tcW w:w="7486" w:type="dxa"/>
-          </w:tcPr>
-          <w:p>
-            <w:pPr>
-              <w:pStyle w:val="PargrafodaLista"/>
-              <w:ind w:left="0"/>
-              <w:rPr>
-                <w:rStyle w:val="Forte"/>
-                <w:rFonts w:ascii="Arial" w:hAnsi="Arial" w:cs="Arial"/>
-                <w:b w:val="0"/>
-                <w:sz w:val="22"/>
-                <w:szCs w:val="22"/>
-              </w:rPr>
-            </w:pPr>
-            <w:r>
-              <w:rPr>
-                <w:rStyle w:val="Forte"/>
-                <w:rFonts w:ascii="Arial" w:hAnsi="Arial" w:cs="Arial"/>
-                <w:b w:val="0"/>
-                <w:sz w:val="22"/>
-                <w:szCs w:val="22"/>
-              </w:rPr>
-              <w:t>Todos os integrantes da equipe técnica do projeto</w:t>
-            </w:r>
-          </w:p>
-        </w:tc>
-      </w:tr>
-      <w:tr>
-        <w:trPr>
-          <w:trHeight w:val="347"/>
-        </w:trPr>
-        <w:tc>
-          <w:tcPr>
-            <w:tcW w:w="2583" w:type="dxa"/>
-          </w:tcPr>
-          <w:p>
-            <w:pPr>
-              <w:pStyle w:val="PargrafodaLista"/>
-              <w:ind w:left="0"/>
-              <w:rPr>
-                <w:rStyle w:val="Forte"/>
-                <w:rFonts w:ascii="Arial" w:hAnsi="Arial" w:cs="Arial"/>
-                <w:sz w:val="22"/>
-                <w:szCs w:val="22"/>
-              </w:rPr>
-            </w:pPr>
-            <w:r>
-              <w:rPr>
-                <w:rStyle w:val="Forte"/>
-                <w:rFonts w:ascii="Arial" w:hAnsi="Arial" w:cs="Arial"/>
-                <w:sz w:val="22"/>
-                <w:szCs w:val="22"/>
-              </w:rPr>
-              <w:t>Mensagem</w:t>
-            </w:r>
-          </w:p>
-        </w:tc>
-        <w:tc>
-          <w:tcPr>
-            <w:tcW w:w="7486" w:type="dxa"/>
-          </w:tcPr>
-          <w:p>
-            <w:pPr>
-              <w:pStyle w:val="PargrafodaLista"/>
-              <w:ind w:left="0"/>
-              <w:rPr>
-                <w:rStyle w:val="Forte"/>
-                <w:rFonts w:ascii="Arial" w:hAnsi="Arial" w:cs="Arial"/>
-                <w:b w:val="0"/>
-                <w:sz w:val="22"/>
-                <w:szCs w:val="22"/>
-              </w:rPr>
-            </w:pPr>
-            <w:r>
-              <w:rPr>
-                <w:rStyle w:val="Forte"/>
-                <w:rFonts w:ascii="Arial" w:hAnsi="Arial" w:cs="Arial"/>
-                <w:b w:val="0"/>
-                <w:sz w:val="22"/>
-                <w:szCs w:val="22"/>
-              </w:rPr>
-              <w:t xml:space="preserve">Disponibilidade e forma de acesso ao sistema de Gestão de </w:t>
-            </w:r>
-            <w:proofErr w:type="spellStart"/>
-            <w:r>
-              <w:rPr>
-                <w:rStyle w:val="Forte"/>
-                <w:rFonts w:ascii="Arial" w:hAnsi="Arial" w:cs="Arial"/>
-                <w:b w:val="0"/>
-                <w:sz w:val="22"/>
-                <w:szCs w:val="22"/>
-              </w:rPr>
-              <w:t>Cofiguração</w:t>
-            </w:r>
-            <w:proofErr w:type="spellEnd"/>
-            <w:r>
-              <w:rPr>
-                <w:rStyle w:val="Forte"/>
-                <w:rFonts w:ascii="Arial" w:hAnsi="Arial" w:cs="Arial"/>
-                <w:b w:val="0"/>
-                <w:sz w:val="22"/>
-                <w:szCs w:val="22"/>
-              </w:rPr>
-              <w:t>.</w:t>
-            </w:r>
-          </w:p>
-        </w:tc>
-      </w:tr>
-      <w:tr>
-        <w:trPr>
-          <w:trHeight w:val="367"/>
-        </w:trPr>
-        <w:tc>
-          <w:tcPr>
-            <w:tcW w:w="2583" w:type="dxa"/>
-          </w:tcPr>
-          <w:p>
-            <w:pPr>
-              <w:pStyle w:val="PargrafodaLista"/>
-              <w:ind w:left="0"/>
-              <w:rPr>
-                <w:rStyle w:val="Forte"/>
-                <w:rFonts w:ascii="Arial" w:hAnsi="Arial" w:cs="Arial"/>
-                <w:sz w:val="22"/>
-                <w:szCs w:val="22"/>
-              </w:rPr>
-            </w:pPr>
-            <w:r>
-              <w:rPr>
-                <w:rStyle w:val="Forte"/>
-                <w:rFonts w:ascii="Arial" w:hAnsi="Arial" w:cs="Arial"/>
-                <w:sz w:val="22"/>
-                <w:szCs w:val="22"/>
-              </w:rPr>
-              <w:t>Meio de Comunicação</w:t>
-            </w:r>
-          </w:p>
-        </w:tc>
-        <w:tc>
-          <w:tcPr>
-            <w:tcW w:w="7486" w:type="dxa"/>
-          </w:tcPr>
-          <w:p>
-            <w:pPr>
-              <w:pStyle w:val="PargrafodaLista"/>
-              <w:ind w:left="0"/>
-              <w:rPr>
-                <w:rStyle w:val="Forte"/>
-                <w:rFonts w:ascii="Arial" w:hAnsi="Arial" w:cs="Arial"/>
-                <w:b w:val="0"/>
-                <w:sz w:val="22"/>
-                <w:szCs w:val="22"/>
-              </w:rPr>
-            </w:pPr>
-            <w:r>
-              <w:rPr>
-                <w:rStyle w:val="Forte"/>
-                <w:rFonts w:ascii="Arial" w:hAnsi="Arial" w:cs="Arial"/>
-                <w:b w:val="0"/>
-                <w:sz w:val="22"/>
-                <w:szCs w:val="22"/>
-              </w:rPr>
               <w:t>E-mail</w:t>
             </w:r>
           </w:p>
@@ -3029,8 +3118,40 @@
                 <w:sz w:val="22"/>
                 <w:szCs w:val="22"/>
               </w:rPr>
-              <w:t>Ao final da atividade “Planejar Gerência de Configuração”</w:t>
-            </w:r>
+              <w:t>Ao moviment</w:t>
+            </w:r>
+            <w:r>
+              <w:rPr>
+                <w:rStyle w:val="Forte"/>
+                <w:rFonts w:ascii="Arial" w:hAnsi="Arial" w:cs="Arial"/>
+                <w:b w:val="0"/>
+                <w:sz w:val="22"/>
+                <w:szCs w:val="22"/>
+              </w:rPr>
+              <w:t>ar qualquer atividade no Trello</w:t>
+            </w:r>
+            <w:r>
+              <w:rPr>
+                <w:rStyle w:val="Forte"/>
+                <w:rFonts w:ascii="Arial" w:hAnsi="Arial" w:cs="Arial"/>
+                <w:b w:val="0"/>
+                <w:sz w:val="22"/>
+                <w:szCs w:val="22"/>
+              </w:rPr>
+              <w:t>, toda a equipe envolvida será notificada</w:t>
+            </w:r>
+            <w:r>
+              <w:rPr>
+                <w:rStyle w:val="Forte"/>
+                <w:rFonts w:ascii="Arial" w:hAnsi="Arial" w:cs="Arial"/>
+                <w:b w:val="0"/>
+                <w:sz w:val="22"/>
+                <w:szCs w:val="22"/>
+              </w:rPr>
+              <w:t xml:space="preserve"> por e-mail.</w:t>
+            </w:r>
+            <w:bookmarkStart w:id="0" w:name="_GoBack"/>
+            <w:bookmarkEnd w:id="0"/>
           </w:p>
         </w:tc>
       </w:tr>
@@ -3188,7 +3309,6 @@
           <w:b w:val="0"/>
         </w:rPr>
       </w:pPr>
-      <w:proofErr w:type="gramStart"/>
       <w:r>
         <w:rPr>
           <w:rStyle w:val="Forte"/>
@@ -3203,16 +3323,7 @@
           <w:rFonts w:ascii="Arial" w:hAnsi="Arial" w:cs="Arial"/>
           <w:b w:val="0"/>
         </w:rPr>
-        <w:t>Definir</w:t>
-      </w:r>
-      <w:proofErr w:type="gramEnd"/>
-      <w:r>
-        <w:rPr>
-          <w:rStyle w:val="Forte"/>
-          <w:rFonts w:ascii="Arial" w:hAnsi="Arial" w:cs="Arial"/>
-          <w:b w:val="0"/>
-        </w:rPr>
-        <w:t xml:space="preserve"> cada atividade do fluxo do processo d</w:t>
+        <w:t>Definir cada atividade do fluxo do processo d</w:t>
       </w:r>
       <w:r>
         <w:rPr>
@@ -3346,30 +3457,6 @@
                 <w:rFonts w:ascii="Arial" w:hAnsi="Arial" w:cs="Arial"/>
               </w:rPr>
             </w:pPr>
-            <w:r>
-              <w:rPr>
-                <w:rFonts w:ascii="Arial" w:hAnsi="Arial" w:cs="Arial"/>
-              </w:rPr>
-              <w:t>No planejamento escolhe</w:t>
-            </w:r>
-            <w:r>
-              <w:rPr>
-                <w:rFonts w:ascii="Arial" w:hAnsi="Arial" w:cs="Arial"/>
-              </w:rPr>
-              <w:t xml:space="preserve">-se quais </w:t>
-            </w:r>
-            <w:r>
-              <w:rPr>
-                <w:rFonts w:ascii="Arial" w:hAnsi="Arial" w:cs="Arial"/>
-              </w:rPr>
-              <w:t>os projetos</w:t>
-            </w:r>
-            <w:r>
-              <w:rPr>
-                <w:rFonts w:ascii="Arial" w:hAnsi="Arial" w:cs="Arial"/>
-              </w:rPr>
-              <w:t xml:space="preserve"> serão contempladas nessa rodada de análise de qualidade dos artefatos gerados pela equipe de projeto.</w:t>
-            </w:r>
           </w:p>
         </w:tc>
       </w:tr>
@@ -3456,7 +3543,13 @@
               <w:rPr>
                 <w:rFonts w:ascii="Arial" w:hAnsi="Arial" w:cs="Arial"/>
               </w:rPr>
-              <w:t>Identificar as tarelas de Garantia de Qualidade.</w:t>
+              <w:t>Identificar as taref</w:t>
+            </w:r>
+            <w:r>
+              <w:rPr>
+                <w:rFonts w:ascii="Arial" w:hAnsi="Arial" w:cs="Arial"/>
+              </w:rPr>
+              <w:t>as de Garantia de Qualidade.</w:t>
             </w:r>
           </w:p>
           <w:p>
@@ -3707,12 +3800,6 @@
                 <w:rFonts w:ascii="Arial" w:hAnsi="Arial" w:cs="Arial"/>
               </w:rPr>
             </w:pPr>
-            <w:r>
-              <w:rPr>
-                <w:rFonts w:ascii="Arial" w:hAnsi="Arial" w:cs="Arial"/>
-              </w:rPr>
-              <w:t>Plano de Garantia de Qualidade</w:t>
-            </w:r>
           </w:p>
         </w:tc>
       </w:tr>
@@ -3751,6 +3838,12 @@
                 <w:rFonts w:ascii="Arial" w:hAnsi="Arial" w:cs="Arial"/>
               </w:rPr>
             </w:pPr>
+            <w:r>
+              <w:rPr>
+                <w:rFonts w:ascii="Arial" w:hAnsi="Arial" w:cs="Arial"/>
+              </w:rPr>
+              <w:t>Plano de Garantia de Qualidade</w:t>
+            </w:r>
           </w:p>
         </w:tc>
       </w:tr>
@@ -3994,16 +4087,8 @@
               <w:rPr>
                 <w:rFonts w:ascii="Arial" w:hAnsi="Arial" w:cs="Arial"/>
               </w:rPr>
-              <w:t xml:space="preserve">Realizar verificação da qualidade do projeto( Preencher </w:t>
-            </w:r>
-            <w:proofErr w:type="spellStart"/>
-            <w:r>
-              <w:rPr>
-                <w:rFonts w:ascii="Arial" w:hAnsi="Arial" w:cs="Arial"/>
-              </w:rPr>
-              <w:t>Checklist</w:t>
-            </w:r>
-            <w:proofErr w:type="spellEnd"/>
+              <w:t>Realizar verificação da qualidade do projeto( Preencher Checklist</w:t>
+            </w:r>
             <w:r>
               <w:rPr>
                 <w:rFonts w:ascii="Arial" w:hAnsi="Arial" w:cs="Arial"/>
@@ -4142,14 +4227,12 @@
               </w:rPr>
               <w:t xml:space="preserve"> (</w:t>
             </w:r>
-            <w:proofErr w:type="spellStart"/>
             <w:r>
               <w:rPr>
                 <w:rFonts w:ascii="Arial" w:hAnsi="Arial" w:cs="Arial"/>
               </w:rPr>
               <w:t>Checklist</w:t>
             </w:r>
-            <w:proofErr w:type="spellEnd"/>
             <w:r>
               <w:rPr>
                 <w:rFonts w:ascii="Arial" w:hAnsi="Arial" w:cs="Arial"/>
@@ -4359,21 +4442,7 @@
               <w:rPr>
                 <w:rFonts w:ascii="Arial" w:hAnsi="Arial" w:cs="Arial"/>
               </w:rPr>
-              <w:t xml:space="preserve">(analisar o </w:t>
-            </w:r>
-            <w:proofErr w:type="spellStart"/>
-            <w:r>
-              <w:rPr>
-                <w:rFonts w:ascii="Arial" w:hAnsi="Arial" w:cs="Arial"/>
-              </w:rPr>
-              <w:t>checklist</w:t>
-            </w:r>
-            <w:proofErr w:type="spellEnd"/>
-            <w:r>
-              <w:rPr>
-                <w:rFonts w:ascii="Arial" w:hAnsi="Arial" w:cs="Arial"/>
-              </w:rPr>
-              <w:t>)</w:t>
+              <w:t>(analisar o checklist)</w:t>
             </w:r>
           </w:p>
           <w:p>
@@ -4474,19 +4543,11 @@
                 <w:rFonts w:ascii="Arial" w:hAnsi="Arial" w:cs="Arial"/>
               </w:rPr>
             </w:pPr>
-            <w:proofErr w:type="spellStart"/>
-            <w:r>
-              <w:rPr>
-                <w:rFonts w:ascii="Arial" w:hAnsi="Arial" w:cs="Arial"/>
-              </w:rPr>
-              <w:t>Checklist</w:t>
-            </w:r>
-            <w:proofErr w:type="spellEnd"/>
-            <w:r>
-              <w:rPr>
-                <w:rFonts w:ascii="Arial" w:hAnsi="Arial" w:cs="Arial"/>
-              </w:rPr>
-              <w:t xml:space="preserve"> de Qualidade preenchido</w:t>
+            <w:r>
+              <w:rPr>
+                <w:rFonts w:ascii="Arial" w:hAnsi="Arial" w:cs="Arial"/>
+              </w:rPr>
+              <w:t>Checklist de Qualidade preenchido</w:t>
             </w:r>
           </w:p>
           <w:p>
@@ -4536,7 +4597,7 @@
                 <w:b/>
                 <w:bCs/>
               </w:rPr>
-              <w:t>Critérios de Saída</w:t>
+              <w:t>Produtos</w:t>
             </w:r>
           </w:p>
         </w:tc>
@@ -4812,19 +4873,11 @@
               </w:rPr>
               <w:t xml:space="preserve">o conformidades no </w:t>
             </w:r>
-            <w:proofErr w:type="spellStart"/>
-            <w:r>
-              <w:rPr>
-                <w:rFonts w:ascii="Arial" w:hAnsi="Arial" w:cs="Arial"/>
-              </w:rPr>
-              <w:t>Trello</w:t>
-            </w:r>
-            <w:proofErr w:type="spellEnd"/>
-            <w:r>
-              <w:rPr>
-                <w:rFonts w:ascii="Arial" w:hAnsi="Arial" w:cs="Arial"/>
-              </w:rPr>
-              <w:t>.</w:t>
+            <w:r>
+              <w:rPr>
+                <w:rFonts w:ascii="Arial" w:hAnsi="Arial" w:cs="Arial"/>
+              </w:rPr>
+              <w:t>Trello.</w:t>
             </w:r>
           </w:p>
           <w:p>
@@ -4940,6 +4993,12 @@
                 <w:rFonts w:ascii="Arial" w:hAnsi="Arial" w:cs="Arial"/>
               </w:rPr>
             </w:pPr>
+            <w:r>
+              <w:rPr>
+                <w:rFonts w:ascii="Arial" w:hAnsi="Arial" w:cs="Arial"/>
+              </w:rPr>
+              <w:t>Checklist de Qualidade preenchido</w:t>
+            </w:r>
           </w:p>
         </w:tc>
       </w:tr>
@@ -4978,25 +5037,17 @@
                 <w:rFonts w:ascii="Arial" w:hAnsi="Arial" w:cs="Arial"/>
               </w:rPr>
             </w:pPr>
-            <w:proofErr w:type="spellStart"/>
-            <w:r>
-              <w:rPr>
-                <w:rFonts w:ascii="Arial" w:hAnsi="Arial" w:cs="Arial"/>
-              </w:rPr>
-              <w:t>Checklist</w:t>
-            </w:r>
-            <w:proofErr w:type="spellEnd"/>
-            <w:r>
-              <w:rPr>
-                <w:rFonts w:ascii="Arial" w:hAnsi="Arial" w:cs="Arial"/>
-              </w:rPr>
-              <w:t xml:space="preserve"> </w:t>
-            </w:r>
-            <w:r>
-              <w:rPr>
-                <w:rFonts w:ascii="Arial" w:hAnsi="Arial" w:cs="Arial"/>
-              </w:rPr>
-              <w:t>de Qualidade preenchido</w:t>
+            <w:r>
+              <w:rPr>
+                <w:rFonts w:ascii="Arial" w:hAnsi="Arial" w:cs="Arial"/>
+              </w:rPr>
+              <w:t xml:space="preserve">Checklist </w:t>
+            </w:r>
+            <w:r>
+              <w:rPr>
+                <w:rFonts w:ascii="Arial" w:hAnsi="Arial" w:cs="Arial"/>
+              </w:rPr>
+              <w:t>de Qualidade</w:t>
             </w:r>
           </w:p>
         </w:tc>
@@ -5021,7 +5072,7 @@
                 <w:b/>
                 <w:bCs/>
               </w:rPr>
-              <w:t>Critérios de Saída</w:t>
+              <w:t>Produtos</w:t>
             </w:r>
           </w:p>
         </w:tc>
@@ -5086,14 +5137,12 @@
                 <w:rFonts w:ascii="Arial" w:hAnsi="Arial" w:cs="Arial"/>
               </w:rPr>
             </w:pPr>
-            <w:proofErr w:type="spellStart"/>
             <w:r>
               <w:rPr>
                 <w:rFonts w:ascii="Arial" w:hAnsi="Arial" w:cs="Arial"/>
               </w:rPr>
               <w:t>Trello</w:t>
             </w:r>
-            <w:proofErr w:type="spellEnd"/>
           </w:p>
         </w:tc>
       </w:tr>
@@ -5416,7 +5465,7 @@
                 <w:b/>
                 <w:bCs/>
               </w:rPr>
-              <w:t>Critérios de Saída</w:t>
+              <w:t>Produtos</w:t>
             </w:r>
           </w:p>
         </w:tc>
@@ -5449,8 +5498,6 @@
           <w:b w:val="0"/>
         </w:rPr>
       </w:pPr>
-      <w:bookmarkStart w:id="0" w:name="_GoBack"/>
-      <w:bookmarkEnd w:id="0"/>
     </w:p>
     <w:sectPr>
       <w:pgSz w:w="11900" w:h="16840"/>

</xml_diff>

<commit_message>
atualizando o processo e seus templates
</commit_message>
<xml_diff>
--- a/Processos/Definicao/GQA-Processo.v1.0.1.docx
+++ b/Processos/Definicao/GQA-Processo.v1.0.1.docx
@@ -20,7 +20,18 @@
           <w:sz w:val="44"/>
           <w:szCs w:val="44"/>
         </w:rPr>
-        <w:t>Gerência de Qualidade - GQ</w:t>
+        <w:t>Gerê</w:t>
+      </w:r>
+      <w:bookmarkStart w:id="0" w:name="_GoBack"/>
+      <w:bookmarkEnd w:id="0"/>
+      <w:r>
+        <w:rPr>
+          <w:rFonts w:ascii="Arial" w:hAnsi="Arial" w:cs="Arial"/>
+          <w:b/>
+          <w:sz w:val="44"/>
+          <w:szCs w:val="44"/>
+        </w:rPr>
+        <w:t>ncia de Qualidade - GQ</w:t>
       </w:r>
       <w:r>
         <w:rPr>
@@ -182,7 +193,25 @@
           <w:rFonts w:ascii="Arial" w:hAnsi="Arial" w:cs="Arial"/>
           <w:b w:val="0"/>
         </w:rPr>
-        <w:t>m executamos o monitoramento e registro dos res</w:t>
+        <w:t xml:space="preserve">m executamos o monitoramento e </w:t>
+      </w:r>
+      <w:proofErr w:type="gramStart"/>
+      <w:r>
+        <w:rPr>
+          <w:rStyle w:val="Forte"/>
+          <w:rFonts w:ascii="Arial" w:hAnsi="Arial" w:cs="Arial"/>
+          <w:b w:val="0"/>
+        </w:rPr>
+        <w:t>registro</w:t>
+      </w:r>
+      <w:proofErr w:type="gramEnd"/>
+      <w:r>
+        <w:rPr>
+          <w:rStyle w:val="Forte"/>
+          <w:rFonts w:ascii="Arial" w:hAnsi="Arial" w:cs="Arial"/>
+          <w:b w:val="0"/>
+        </w:rPr>
+        <w:t xml:space="preserve"> dos res</w:t>
       </w:r>
       <w:r>
         <w:rPr>
@@ -236,11 +265,19 @@
           <w:rFonts w:ascii="Arial" w:hAnsi="Arial" w:cs="Arial"/>
         </w:rPr>
       </w:pPr>
+      <w:proofErr w:type="gramStart"/>
       <w:r>
         <w:rPr>
           <w:rFonts w:ascii="Arial" w:hAnsi="Arial" w:cs="Arial"/>
         </w:rPr>
-        <w:t>&lt;Definir duas</w:t>
+        <w:t>&lt;Definir</w:t>
+      </w:r>
+      <w:proofErr w:type="gramEnd"/>
+      <w:r>
+        <w:rPr>
+          <w:rFonts w:ascii="Arial" w:hAnsi="Arial" w:cs="Arial"/>
+        </w:rPr>
+        <w:t xml:space="preserve"> duas</w:t>
       </w:r>
       <w:r>
         <w:rPr>
@@ -252,7 +289,14 @@
         <w:rPr>
           <w:rFonts w:ascii="Arial" w:hAnsi="Arial" w:cs="Arial"/>
         </w:rPr>
-        <w:t>odos os envolvidos no processo.</w:t>
+        <w:t xml:space="preserve">odos os envolvidos no </w:t>
+      </w:r>
+      <w:proofErr w:type="gramStart"/>
+      <w:r>
+        <w:rPr>
+          <w:rFonts w:ascii="Arial" w:hAnsi="Arial" w:cs="Arial"/>
+        </w:rPr>
+        <w:t>processo.</w:t>
       </w:r>
       <w:r>
         <w:rPr>
@@ -260,6 +304,7 @@
         </w:rPr>
         <w:t>&gt;</w:t>
       </w:r>
+      <w:proofErr w:type="gramEnd"/>
     </w:p>
     <w:p>
       <w:pPr>
@@ -297,7 +342,21 @@
         <w:rPr>
           <w:rFonts w:ascii="Arial" w:hAnsi="Arial" w:cs="Arial"/>
         </w:rPr>
-        <w:t>Toda nova versão de software desenvolvido deverá ter uma baseline de produto completa o suficiente para colocar a mesma em produção;</w:t>
+        <w:t xml:space="preserve">Toda nova versão de software desenvolvido deverá ter uma </w:t>
+      </w:r>
+      <w:proofErr w:type="spellStart"/>
+      <w:r>
+        <w:rPr>
+          <w:rFonts w:ascii="Arial" w:hAnsi="Arial" w:cs="Arial"/>
+        </w:rPr>
+        <w:t>baseline</w:t>
+      </w:r>
+      <w:proofErr w:type="spellEnd"/>
+      <w:r>
+        <w:rPr>
+          <w:rFonts w:ascii="Arial" w:hAnsi="Arial" w:cs="Arial"/>
+        </w:rPr>
+        <w:t xml:space="preserve"> de produto completa o suficiente para colocar a mesma em produção;</w:t>
       </w:r>
     </w:p>
     <w:p>
@@ -319,7 +378,21 @@
         <w:rPr>
           <w:rFonts w:ascii="Arial" w:hAnsi="Arial" w:cs="Arial"/>
         </w:rPr>
-        <w:t>Toda baseline de projeto e de produto deverá ser auditada.</w:t>
+        <w:t xml:space="preserve">Toda </w:t>
+      </w:r>
+      <w:proofErr w:type="spellStart"/>
+      <w:r>
+        <w:rPr>
+          <w:rFonts w:ascii="Arial" w:hAnsi="Arial" w:cs="Arial"/>
+        </w:rPr>
+        <w:t>baseline</w:t>
+      </w:r>
+      <w:proofErr w:type="spellEnd"/>
+      <w:r>
+        <w:rPr>
+          <w:rFonts w:ascii="Arial" w:hAnsi="Arial" w:cs="Arial"/>
+        </w:rPr>
+        <w:t xml:space="preserve"> de projeto e de produto deverá ser auditada.</w:t>
       </w:r>
     </w:p>
     <w:p>
@@ -356,13 +429,23 @@
           <w:b w:val="0"/>
         </w:rPr>
       </w:pPr>
+      <w:proofErr w:type="gramStart"/>
       <w:r>
         <w:rPr>
           <w:rStyle w:val="Forte"/>
           <w:rFonts w:ascii="Arial" w:hAnsi="Arial" w:cs="Arial"/>
           <w:b w:val="0"/>
         </w:rPr>
-        <w:t>&lt;Definir os papeis envolvidos na execução do processo&gt;</w:t>
+        <w:t>&lt;Definir</w:t>
+      </w:r>
+      <w:proofErr w:type="gramEnd"/>
+      <w:r>
+        <w:rPr>
+          <w:rStyle w:val="Forte"/>
+          <w:rFonts w:ascii="Arial" w:hAnsi="Arial" w:cs="Arial"/>
+          <w:b w:val="0"/>
+        </w:rPr>
+        <w:t xml:space="preserve"> os papeis envolvidos na execução do processo&gt;</w:t>
       </w:r>
     </w:p>
     <w:p>
@@ -1149,6 +1232,7 @@
                 <w:lang w:bidi="pt-BR"/>
               </w:rPr>
             </w:pPr>
+            <w:proofErr w:type="spellStart"/>
             <w:r>
               <w:rPr>
                 <w:rFonts w:ascii="Arial" w:hAnsi="Arial" w:cs="Arial"/>
@@ -1157,7 +1241,18 @@
                 <w:szCs w:val="22"/>
                 <w:lang w:bidi="pt-BR"/>
               </w:rPr>
-              <w:t xml:space="preserve">Checklist de </w:t>
+              <w:t>Checklist</w:t>
+            </w:r>
+            <w:proofErr w:type="spellEnd"/>
+            <w:r>
+              <w:rPr>
+                <w:rFonts w:ascii="Arial" w:hAnsi="Arial" w:cs="Arial"/>
+                <w:color w:val="808080" w:themeColor="background1" w:themeShade="80"/>
+                <w:sz w:val="22"/>
+                <w:szCs w:val="22"/>
+                <w:lang w:bidi="pt-BR"/>
+              </w:rPr>
+              <w:t xml:space="preserve"> de </w:t>
             </w:r>
             <w:r>
               <w:rPr>
@@ -1910,15 +2005,27 @@
                 <w:szCs w:val="22"/>
               </w:rPr>
             </w:pPr>
-            <w:r>
-              <w:rPr>
-                <w:rStyle w:val="Forte"/>
-                <w:rFonts w:ascii="Arial" w:hAnsi="Arial" w:cs="Arial"/>
-                <w:b w:val="0"/>
-                <w:sz w:val="22"/>
-                <w:szCs w:val="22"/>
-              </w:rPr>
-              <w:t>&lt;Descrever como o indicador deve ser coletado. Onde buscar as informações e como realizar o cálculo&gt;</w:t>
+            <w:proofErr w:type="gramStart"/>
+            <w:r>
+              <w:rPr>
+                <w:rStyle w:val="Forte"/>
+                <w:rFonts w:ascii="Arial" w:hAnsi="Arial" w:cs="Arial"/>
+                <w:b w:val="0"/>
+                <w:sz w:val="22"/>
+                <w:szCs w:val="22"/>
+              </w:rPr>
+              <w:t>&lt;Descrever</w:t>
+            </w:r>
+            <w:proofErr w:type="gramEnd"/>
+            <w:r>
+              <w:rPr>
+                <w:rStyle w:val="Forte"/>
+                <w:rFonts w:ascii="Arial" w:hAnsi="Arial" w:cs="Arial"/>
+                <w:b w:val="0"/>
+                <w:sz w:val="22"/>
+                <w:szCs w:val="22"/>
+              </w:rPr>
+              <w:t xml:space="preserve"> como o indicador deve ser coletado. Onde buscar as informações e como realizar o cálculo&gt;</w:t>
             </w:r>
           </w:p>
         </w:tc>
@@ -1967,15 +2074,27 @@
                 <w:szCs w:val="22"/>
               </w:rPr>
             </w:pPr>
-            <w:r>
-              <w:rPr>
-                <w:rStyle w:val="Forte"/>
-                <w:rFonts w:ascii="Arial" w:hAnsi="Arial" w:cs="Arial"/>
-                <w:b w:val="0"/>
-                <w:sz w:val="22"/>
-                <w:szCs w:val="22"/>
-              </w:rPr>
-              <w:t>&lt;Descrever um contexto para análise do indicador. Exemplo, definir faixa de classificação ALTO, MÉDIO, BAIXO&gt;</w:t>
+            <w:proofErr w:type="gramStart"/>
+            <w:r>
+              <w:rPr>
+                <w:rStyle w:val="Forte"/>
+                <w:rFonts w:ascii="Arial" w:hAnsi="Arial" w:cs="Arial"/>
+                <w:b w:val="0"/>
+                <w:sz w:val="22"/>
+                <w:szCs w:val="22"/>
+              </w:rPr>
+              <w:t>&lt;Descrever</w:t>
+            </w:r>
+            <w:proofErr w:type="gramEnd"/>
+            <w:r>
+              <w:rPr>
+                <w:rStyle w:val="Forte"/>
+                <w:rFonts w:ascii="Arial" w:hAnsi="Arial" w:cs="Arial"/>
+                <w:b w:val="0"/>
+                <w:sz w:val="22"/>
+                <w:szCs w:val="22"/>
+              </w:rPr>
+              <w:t xml:space="preserve"> um contexto para análise do indicador. Exemplo, definir faixa de classificação ALTO, MÉDIO, BAIXO&gt;</w:t>
             </w:r>
           </w:p>
         </w:tc>
@@ -2098,8 +2217,20 @@
                 <w:sz w:val="22"/>
                 <w:szCs w:val="22"/>
               </w:rPr>
-              <w:t>Índice de Inconsistência dos Itens de Configuração da Baseline</w:t>
-            </w:r>
+              <w:t xml:space="preserve">Índice de Inconsistência dos Itens de Configuração da </w:t>
+            </w:r>
+            <w:proofErr w:type="spellStart"/>
+            <w:r>
+              <w:rPr>
+                <w:rStyle w:val="Forte"/>
+                <w:rFonts w:ascii="Arial" w:hAnsi="Arial" w:cs="Arial"/>
+                <w:b w:val="0"/>
+                <w:sz w:val="22"/>
+                <w:szCs w:val="22"/>
+              </w:rPr>
+              <w:t>Baseline</w:t>
+            </w:r>
+            <w:proofErr w:type="spellEnd"/>
           </w:p>
         </w:tc>
       </w:tr>
@@ -2167,7 +2298,29 @@
                 <w:sz w:val="22"/>
                 <w:szCs w:val="22"/>
               </w:rPr>
-              <w:t>arantir que o conteúdo dos produtos definidos nas baselines estejam corretos.</w:t>
+              <w:t xml:space="preserve">arantir que o conteúdo dos produtos definidos nas </w:t>
+            </w:r>
+            <w:proofErr w:type="spellStart"/>
+            <w:r>
+              <w:rPr>
+                <w:rStyle w:val="Forte"/>
+                <w:rFonts w:ascii="Arial" w:hAnsi="Arial" w:cs="Arial"/>
+                <w:b w:val="0"/>
+                <w:sz w:val="22"/>
+                <w:szCs w:val="22"/>
+              </w:rPr>
+              <w:t>baselines</w:t>
+            </w:r>
+            <w:proofErr w:type="spellEnd"/>
+            <w:r>
+              <w:rPr>
+                <w:rStyle w:val="Forte"/>
+                <w:rFonts w:ascii="Arial" w:hAnsi="Arial" w:cs="Arial"/>
+                <w:b w:val="0"/>
+                <w:sz w:val="22"/>
+                <w:szCs w:val="22"/>
+              </w:rPr>
+              <w:t xml:space="preserve"> estejam corretos.</w:t>
             </w:r>
           </w:p>
         </w:tc>
@@ -2245,8 +2398,20 @@
                 <w:sz w:val="22"/>
                 <w:szCs w:val="22"/>
               </w:rPr>
-              <w:t>Ao realizar a atividade Auditar Baseline</w:t>
-            </w:r>
+              <w:t xml:space="preserve">Ao realizar a atividade Auditar </w:t>
+            </w:r>
+            <w:proofErr w:type="spellStart"/>
+            <w:r>
+              <w:rPr>
+                <w:rStyle w:val="Forte"/>
+                <w:rFonts w:ascii="Arial" w:hAnsi="Arial" w:cs="Arial"/>
+                <w:b w:val="0"/>
+                <w:sz w:val="22"/>
+                <w:szCs w:val="22"/>
+              </w:rPr>
+              <w:t>Baseline</w:t>
+            </w:r>
+            <w:proofErr w:type="spellEnd"/>
           </w:p>
           <w:p>
             <w:pPr>
@@ -2359,8 +2524,20 @@
                 <w:sz w:val="22"/>
                 <w:szCs w:val="22"/>
               </w:rPr>
-              <w:t xml:space="preserve"> - Quantidade de Itens de Configuração da Baseline</w:t>
-            </w:r>
+              <w:t xml:space="preserve"> - Quantidade de Itens de Configuração da </w:t>
+            </w:r>
+            <w:proofErr w:type="spellStart"/>
+            <w:r>
+              <w:rPr>
+                <w:rStyle w:val="Forte"/>
+                <w:rFonts w:ascii="Arial" w:hAnsi="Arial" w:cs="Arial"/>
+                <w:b w:val="0"/>
+                <w:sz w:val="22"/>
+                <w:szCs w:val="22"/>
+              </w:rPr>
+              <w:t>Baseline</w:t>
+            </w:r>
+            <w:proofErr w:type="spellEnd"/>
             <w:r>
               <w:rPr>
                 <w:rStyle w:val="Forte"/>
@@ -2431,7 +2608,51 @@
                 <w:sz w:val="22"/>
                 <w:szCs w:val="22"/>
               </w:rPr>
-              <w:t xml:space="preserve">CKAC - Checklist de Auditoria de Configuração na coluna "Consistentes" na linha referente a "Baseline Auditada". </w:t>
+              <w:t xml:space="preserve">CKAC - </w:t>
+            </w:r>
+            <w:proofErr w:type="spellStart"/>
+            <w:r>
+              <w:rPr>
+                <w:rStyle w:val="Forte"/>
+                <w:rFonts w:ascii="Arial" w:hAnsi="Arial" w:cs="Arial"/>
+                <w:b w:val="0"/>
+                <w:sz w:val="22"/>
+                <w:szCs w:val="22"/>
+              </w:rPr>
+              <w:t>Checklist</w:t>
+            </w:r>
+            <w:proofErr w:type="spellEnd"/>
+            <w:r>
+              <w:rPr>
+                <w:rStyle w:val="Forte"/>
+                <w:rFonts w:ascii="Arial" w:hAnsi="Arial" w:cs="Arial"/>
+                <w:b w:val="0"/>
+                <w:sz w:val="22"/>
+                <w:szCs w:val="22"/>
+              </w:rPr>
+              <w:t xml:space="preserve"> de Auditoria de Configuração na coluna "Consistentes" na linha referente a "</w:t>
+            </w:r>
+            <w:proofErr w:type="spellStart"/>
+            <w:r>
+              <w:rPr>
+                <w:rStyle w:val="Forte"/>
+                <w:rFonts w:ascii="Arial" w:hAnsi="Arial" w:cs="Arial"/>
+                <w:b w:val="0"/>
+                <w:sz w:val="22"/>
+                <w:szCs w:val="22"/>
+              </w:rPr>
+              <w:t>Baseline</w:t>
+            </w:r>
+            <w:proofErr w:type="spellEnd"/>
+            <w:r>
+              <w:rPr>
+                <w:rStyle w:val="Forte"/>
+                <w:rFonts w:ascii="Arial" w:hAnsi="Arial" w:cs="Arial"/>
+                <w:b w:val="0"/>
+                <w:sz w:val="22"/>
+                <w:szCs w:val="22"/>
+              </w:rPr>
+              <w:t xml:space="preserve"> Auditada". </w:t>
             </w:r>
           </w:p>
           <w:p>
@@ -2545,7 +2766,29 @@
                 <w:sz w:val="22"/>
                 <w:szCs w:val="22"/>
               </w:rPr>
-              <w:t>CKAC - Checklist de Auditoria de Configuração</w:t>
+              <w:t xml:space="preserve">CKAC - </w:t>
+            </w:r>
+            <w:proofErr w:type="spellStart"/>
+            <w:r>
+              <w:rPr>
+                <w:rStyle w:val="Forte"/>
+                <w:rFonts w:ascii="Arial" w:hAnsi="Arial" w:cs="Arial"/>
+                <w:b w:val="0"/>
+                <w:sz w:val="22"/>
+                <w:szCs w:val="22"/>
+              </w:rPr>
+              <w:t>Checklist</w:t>
+            </w:r>
+            <w:proofErr w:type="spellEnd"/>
+            <w:r>
+              <w:rPr>
+                <w:rStyle w:val="Forte"/>
+                <w:rFonts w:ascii="Arial" w:hAnsi="Arial" w:cs="Arial"/>
+                <w:b w:val="0"/>
+                <w:sz w:val="22"/>
+                <w:szCs w:val="22"/>
+              </w:rPr>
+              <w:t xml:space="preserve"> de Auditoria de Configuração</w:t>
             </w:r>
             <w:r>
               <w:rPr>
@@ -3000,8 +3243,20 @@
                 <w:sz w:val="22"/>
                 <w:szCs w:val="22"/>
               </w:rPr>
-              <w:t>mudança de status em alguma não conformidade no trello</w:t>
-            </w:r>
+              <w:t xml:space="preserve">mudança de status em alguma não conformidade no </w:t>
+            </w:r>
+            <w:proofErr w:type="spellStart"/>
+            <w:r>
+              <w:rPr>
+                <w:rStyle w:val="Forte"/>
+                <w:rFonts w:ascii="Arial" w:hAnsi="Arial" w:cs="Arial"/>
+                <w:b w:val="0"/>
+                <w:sz w:val="22"/>
+                <w:szCs w:val="22"/>
+              </w:rPr>
+              <w:t>trello</w:t>
+            </w:r>
+            <w:proofErr w:type="spellEnd"/>
           </w:p>
         </w:tc>
       </w:tr>
@@ -3128,8 +3383,20 @@
                 <w:sz w:val="22"/>
                 <w:szCs w:val="22"/>
               </w:rPr>
-              <w:t>ar qualquer atividade no Trello</w:t>
-            </w:r>
+              <w:t xml:space="preserve">ar qualquer atividade no </w:t>
+            </w:r>
+            <w:proofErr w:type="spellStart"/>
+            <w:r>
+              <w:rPr>
+                <w:rStyle w:val="Forte"/>
+                <w:rFonts w:ascii="Arial" w:hAnsi="Arial" w:cs="Arial"/>
+                <w:b w:val="0"/>
+                <w:sz w:val="22"/>
+                <w:szCs w:val="22"/>
+              </w:rPr>
+              <w:t>Trello</w:t>
+            </w:r>
+            <w:proofErr w:type="spellEnd"/>
             <w:r>
               <w:rPr>
                 <w:rStyle w:val="Forte"/>
@@ -3150,8 +3417,6 @@
               </w:rPr>
               <w:t xml:space="preserve"> por e-mail.</w:t>
             </w:r>
-            <w:bookmarkStart w:id="0" w:name="_GoBack"/>
-            <w:bookmarkEnd w:id="0"/>
           </w:p>
         </w:tc>
       </w:tr>
@@ -3211,7 +3476,7 @@
     </w:p>
     <w:p>
       <w:pPr>
-        <w:ind w:left="708"/>
+        <w:ind w:left="142"/>
         <w:rPr>
           <w:rStyle w:val="Forte"/>
           <w:rFonts w:ascii="Arial" w:hAnsi="Arial" w:cs="Arial"/>
@@ -3227,10 +3492,10 @@
           <w:lang w:eastAsia="pt-BR"/>
         </w:rPr>
         <w:drawing>
-          <wp:inline distT="0" distB="0" distL="0" distR="0" wp14:anchorId="11285FF2" wp14:editId="2897463B">
-            <wp:extent cx="8482412" cy="4451075"/>
-            <wp:effectExtent l="9207" t="0" r="10478" b="10477"/>
-            <wp:docPr id="1" name="Imagem 1" descr="../Img/Gerencia%20de%20Qualidade%20-%20GQA.Final.png"/>
+          <wp:inline distT="0" distB="0" distL="0" distR="0" wp14:anchorId="2C4A7AC3" wp14:editId="70AC4DC0">
+            <wp:extent cx="6381115" cy="3686810"/>
+            <wp:effectExtent l="0" t="0" r="0" b="0"/>
+            <wp:docPr id="2" name="Imagem 2" descr="../Img/Gerencia%20de%20Qualidade%20-%20GQA%20V2.png"/>
             <wp:cNvGraphicFramePr>
               <a:graphicFrameLocks xmlns:a="http://schemas.openxmlformats.org/drawingml/2006/main" noChangeAspect="1"/>
             </wp:cNvGraphicFramePr>
@@ -3238,7 +3503,7 @@
               <a:graphicData uri="http://schemas.openxmlformats.org/drawingml/2006/picture">
                 <pic:pic xmlns:pic="http://schemas.openxmlformats.org/drawingml/2006/picture">
                   <pic:nvPicPr>
-                    <pic:cNvPr id="0" name="Picture 1" descr="../Img/Gerencia%20de%20Qualidade%20-%20GQA.Final.png"/>
+                    <pic:cNvPr id="0" name="Picture 1" descr="../Img/Gerencia%20de%20Qualidade%20-%20GQA%20V2.png"/>
                     <pic:cNvPicPr>
                       <a:picLocks noChangeAspect="1" noChangeArrowheads="1"/>
                     </pic:cNvPicPr>
@@ -3257,9 +3522,9 @@
                     </a:stretch>
                   </pic:blipFill>
                   <pic:spPr bwMode="auto">
-                    <a:xfrm rot="5400000">
+                    <a:xfrm>
                       <a:off x="0" y="0"/>
-                      <a:ext cx="8503575" cy="4462180"/>
+                      <a:ext cx="6381115" cy="3686810"/>
                     </a:xfrm>
                     <a:prstGeom prst="rect">
                       <a:avLst/>
@@ -3309,6 +3574,7 @@
           <w:b w:val="0"/>
         </w:rPr>
       </w:pPr>
+      <w:proofErr w:type="gramStart"/>
       <w:r>
         <w:rPr>
           <w:rStyle w:val="Forte"/>
@@ -3323,7 +3589,16 @@
           <w:rFonts w:ascii="Arial" w:hAnsi="Arial" w:cs="Arial"/>
           <w:b w:val="0"/>
         </w:rPr>
-        <w:t>Definir cada atividade do fluxo do processo d</w:t>
+        <w:t>Definir</w:t>
+      </w:r>
+      <w:proofErr w:type="gramEnd"/>
+      <w:r>
+        <w:rPr>
+          <w:rStyle w:val="Forte"/>
+          <w:rFonts w:ascii="Arial" w:hAnsi="Arial" w:cs="Arial"/>
+          <w:b w:val="0"/>
+        </w:rPr>
+        <w:t xml:space="preserve"> cada atividade do fluxo do processo d</w:t>
       </w:r>
       <w:r>
         <w:rPr>
@@ -4087,8 +4362,16 @@
               <w:rPr>
                 <w:rFonts w:ascii="Arial" w:hAnsi="Arial" w:cs="Arial"/>
               </w:rPr>
-              <w:t>Realizar verificação da qualidade do projeto( Preencher Checklist</w:t>
-            </w:r>
+              <w:t xml:space="preserve">Realizar verificação da qualidade do projeto( Preencher </w:t>
+            </w:r>
+            <w:proofErr w:type="spellStart"/>
+            <w:r>
+              <w:rPr>
+                <w:rFonts w:ascii="Arial" w:hAnsi="Arial" w:cs="Arial"/>
+              </w:rPr>
+              <w:t>Checklist</w:t>
+            </w:r>
+            <w:proofErr w:type="spellEnd"/>
             <w:r>
               <w:rPr>
                 <w:rFonts w:ascii="Arial" w:hAnsi="Arial" w:cs="Arial"/>
@@ -4227,12 +4510,14 @@
               </w:rPr>
               <w:t xml:space="preserve"> (</w:t>
             </w:r>
+            <w:proofErr w:type="spellStart"/>
             <w:r>
               <w:rPr>
                 <w:rFonts w:ascii="Arial" w:hAnsi="Arial" w:cs="Arial"/>
               </w:rPr>
               <w:t>Checklist</w:t>
             </w:r>
+            <w:proofErr w:type="spellEnd"/>
             <w:r>
               <w:rPr>
                 <w:rFonts w:ascii="Arial" w:hAnsi="Arial" w:cs="Arial"/>
@@ -4442,7 +4727,21 @@
               <w:rPr>
                 <w:rFonts w:ascii="Arial" w:hAnsi="Arial" w:cs="Arial"/>
               </w:rPr>
-              <w:t>(analisar o checklist)</w:t>
+              <w:t xml:space="preserve">(analisar o </w:t>
+            </w:r>
+            <w:proofErr w:type="spellStart"/>
+            <w:r>
+              <w:rPr>
+                <w:rFonts w:ascii="Arial" w:hAnsi="Arial" w:cs="Arial"/>
+              </w:rPr>
+              <w:t>checklist</w:t>
+            </w:r>
+            <w:proofErr w:type="spellEnd"/>
+            <w:r>
+              <w:rPr>
+                <w:rFonts w:ascii="Arial" w:hAnsi="Arial" w:cs="Arial"/>
+              </w:rPr>
+              <w:t>)</w:t>
             </w:r>
           </w:p>
           <w:p>
@@ -4543,11 +4842,19 @@
                 <w:rFonts w:ascii="Arial" w:hAnsi="Arial" w:cs="Arial"/>
               </w:rPr>
             </w:pPr>
-            <w:r>
-              <w:rPr>
-                <w:rFonts w:ascii="Arial" w:hAnsi="Arial" w:cs="Arial"/>
-              </w:rPr>
-              <w:t>Checklist de Qualidade preenchido</w:t>
+            <w:proofErr w:type="spellStart"/>
+            <w:r>
+              <w:rPr>
+                <w:rFonts w:ascii="Arial" w:hAnsi="Arial" w:cs="Arial"/>
+              </w:rPr>
+              <w:t>Checklist</w:t>
+            </w:r>
+            <w:proofErr w:type="spellEnd"/>
+            <w:r>
+              <w:rPr>
+                <w:rFonts w:ascii="Arial" w:hAnsi="Arial" w:cs="Arial"/>
+              </w:rPr>
+              <w:t xml:space="preserve"> de Qualidade preenchido</w:t>
             </w:r>
           </w:p>
           <w:p>
@@ -4873,11 +5180,19 @@
               </w:rPr>
               <w:t xml:space="preserve">o conformidades no </w:t>
             </w:r>
-            <w:r>
-              <w:rPr>
-                <w:rFonts w:ascii="Arial" w:hAnsi="Arial" w:cs="Arial"/>
-              </w:rPr>
-              <w:t>Trello.</w:t>
+            <w:proofErr w:type="spellStart"/>
+            <w:r>
+              <w:rPr>
+                <w:rFonts w:ascii="Arial" w:hAnsi="Arial" w:cs="Arial"/>
+              </w:rPr>
+              <w:t>Trello</w:t>
+            </w:r>
+            <w:proofErr w:type="spellEnd"/>
+            <w:r>
+              <w:rPr>
+                <w:rFonts w:ascii="Arial" w:hAnsi="Arial" w:cs="Arial"/>
+              </w:rPr>
+              <w:t>.</w:t>
             </w:r>
           </w:p>
           <w:p>
@@ -4993,11 +5308,19 @@
                 <w:rFonts w:ascii="Arial" w:hAnsi="Arial" w:cs="Arial"/>
               </w:rPr>
             </w:pPr>
-            <w:r>
-              <w:rPr>
-                <w:rFonts w:ascii="Arial" w:hAnsi="Arial" w:cs="Arial"/>
-              </w:rPr>
-              <w:t>Checklist de Qualidade preenchido</w:t>
+            <w:proofErr w:type="spellStart"/>
+            <w:r>
+              <w:rPr>
+                <w:rFonts w:ascii="Arial" w:hAnsi="Arial" w:cs="Arial"/>
+              </w:rPr>
+              <w:t>Checklist</w:t>
+            </w:r>
+            <w:proofErr w:type="spellEnd"/>
+            <w:r>
+              <w:rPr>
+                <w:rFonts w:ascii="Arial" w:hAnsi="Arial" w:cs="Arial"/>
+              </w:rPr>
+              <w:t xml:space="preserve"> de Qualidade preenchido</w:t>
             </w:r>
           </w:p>
         </w:tc>
@@ -5037,17 +5360,19 @@
                 <w:rFonts w:ascii="Arial" w:hAnsi="Arial" w:cs="Arial"/>
               </w:rPr>
             </w:pPr>
-            <w:r>
-              <w:rPr>
-                <w:rFonts w:ascii="Arial" w:hAnsi="Arial" w:cs="Arial"/>
-              </w:rPr>
-              <w:t xml:space="preserve">Checklist </w:t>
-            </w:r>
-            <w:r>
-              <w:rPr>
-                <w:rFonts w:ascii="Arial" w:hAnsi="Arial" w:cs="Arial"/>
-              </w:rPr>
-              <w:t>de Qualidade</w:t>
+            <w:proofErr w:type="spellStart"/>
+            <w:r>
+              <w:rPr>
+                <w:rFonts w:ascii="Arial" w:hAnsi="Arial" w:cs="Arial"/>
+              </w:rPr>
+              <w:t>Checklist</w:t>
+            </w:r>
+            <w:proofErr w:type="spellEnd"/>
+            <w:r>
+              <w:rPr>
+                <w:rFonts w:ascii="Arial" w:hAnsi="Arial" w:cs="Arial"/>
+              </w:rPr>
+              <w:t xml:space="preserve"> de Qualidade</w:t>
             </w:r>
           </w:p>
         </w:tc>
@@ -5137,12 +5462,14 @@
                 <w:rFonts w:ascii="Arial" w:hAnsi="Arial" w:cs="Arial"/>
               </w:rPr>
             </w:pPr>
+            <w:proofErr w:type="spellStart"/>
             <w:r>
               <w:rPr>
                 <w:rFonts w:ascii="Arial" w:hAnsi="Arial" w:cs="Arial"/>
               </w:rPr>
               <w:t>Trello</w:t>
             </w:r>
+            <w:proofErr w:type="spellEnd"/>
           </w:p>
         </w:tc>
       </w:tr>

</xml_diff>